<commit_message>
Corrected Command Line Syntax errors
</commit_message>
<xml_diff>
--- a/doc/dev/DRAFT_PrepareDevEnv_DRAFT.docx
+++ b/doc/dev/DRAFT_PrepareDevEnv_DRAFT.docx
@@ -26,7 +26,7 @@
           <w:docPartGallery w:val="Table of Contents"/>
           <w:docPartUnique w:val="true"/>
         </w:docPartObj>
-        <w:id w:val="186673251"/>
+        <w:id w:val="1947573248"/>
       </w:sdtPr>
       <w:sdtContent>
         <w:p>
@@ -54,6 +54,7 @@
             <w:rPr>
               <w:webHidden/>
               <w:rStyle w:val="IndexLink"/>
+              <w:vanish w:val="false"/>
             </w:rPr>
             <w:instrText> TOC \z \o "1-3" \u \h</w:instrText>
           </w:r>
@@ -61,17 +62,11 @@
             <w:rPr>
               <w:webHidden/>
               <w:rStyle w:val="IndexLink"/>
+              <w:vanish w:val="false"/>
             </w:rPr>
             <w:fldChar w:fldCharType="separate"/>
           </w:r>
           <w:hyperlink w:anchor="_Toc512854298">
-            <w:r>
-              <w:rPr>
-                <w:webHidden/>
-                <w:rStyle w:val="IndexLink"/>
-              </w:rPr>
-              <w:t>Minimal (No GUI) CentOS Development Environment Preparation steps for Medyasoft PRODIGY</w:t>
-            </w:r>
             <w:r>
               <w:rPr>
                 <w:webHidden/>
@@ -92,9 +87,11 @@
             </w:r>
             <w:r>
               <w:rPr>
+                <w:webHidden/>
                 <w:rStyle w:val="IndexLink"/>
                 <w:vanish w:val="false"/>
               </w:rPr>
+              <w:t>Minimal (No GUI) CentOS Development Environment Preparation steps for Medyasoft PRODIGY</w:t>
               <w:tab/>
               <w:t>1</w:t>
             </w:r>
@@ -118,13 +115,6 @@
             <w:r>
               <w:rPr>
                 <w:webHidden/>
-                <w:rStyle w:val="IndexLink"/>
-              </w:rPr>
-              <w:t>External Libraries and MEDYASOFT Prodigy sample installation</w:t>
-            </w:r>
-            <w:r>
-              <w:rPr>
-                <w:webHidden/>
               </w:rPr>
               <w:fldChar w:fldCharType="begin"/>
             </w:r>
@@ -142,9 +132,11 @@
             </w:r>
             <w:r>
               <w:rPr>
+                <w:webHidden/>
                 <w:rStyle w:val="IndexLink"/>
                 <w:vanish w:val="false"/>
               </w:rPr>
+              <w:t>External Libraries and MEDYASOFT Prodigy sample installation</w:t>
               <w:tab/>
               <w:t>3</w:t>
             </w:r>
@@ -1768,15 +1760,13 @@
       <w:pPr>
         <w:pStyle w:val="ListParagraph"/>
         <w:ind w:left="1068" w:hanging="0"/>
-        <w:rPr>
-          <w:rFonts w:ascii="Courier New" w:hAnsi="Courier New" w:cs="Courier New"/>
-        </w:rPr>
-      </w:pPr>
-      <w:r>
-        <w:rPr>
-          <w:rFonts w:cs="Courier New" w:ascii="Courier New" w:hAnsi="Courier New"/>
-        </w:rPr>
-        <w:t>$ cmake -D CMAKE_CXX_FLAGS="${CMAKE_CXX_FLAGS} -fPIC" -D CMAKE_C_FLAGS="${CMAKE_C_FLAGS} -fPIC"  -D BUILD_JAVA=OFF  ..</w:t>
+        <w:rPr/>
+      </w:pPr>
+      <w:r>
+        <w:rPr>
+          <w:rFonts w:cs="Courier New" w:ascii="Courier New" w:hAnsi="Courier New"/>
+        </w:rPr>
+        <w:t>$ cmake -DCMAKE_CXX_FLAGS="${CMAKE_CXX_FLAGS} -fPIC" -DCMAKE_C_FLAGS="${CMAKE_C_FLAGS} -fPIC"  -DBUILD_JAVA=OFF  ..</w:t>
       </w:r>
     </w:p>
     <w:p>
@@ -2909,7 +2899,7 @@
         <w:docPartGallery w:val="Page Numbers (Bottom of Page)"/>
         <w:docPartUnique w:val="true"/>
       </w:docPartObj>
-      <w:id w:val="311680398"/>
+      <w:id w:val="1351629031"/>
     </w:sdtPr>
     <w:sdtContent>
       <w:p>
@@ -2960,7 +2950,7 @@
         <w:docPartGallery w:val="Watermarks"/>
         <w:docPartUnique w:val="true"/>
       </w:docPartObj>
-      <w:id w:val="621851505"/>
+      <w:id w:val="1614733968"/>
     </w:sdtPr>
     <w:sdtContent>
       <w:p>
@@ -2994,7 +2984,7 @@
                 <v:h position="@0,21600"/>
               </v:handles>
             </v:shapetype>
-            <v:shape id="PowerPlusWaterMarkObject357831064" o:spid="shape_0" fillcolor="silver" stroked="f" style="position:absolute;margin-left:55.5pt;margin-top:280.35pt;width:412.35pt;height:153.4pt;rotation:315;mso-position-horizontal:center;mso-position-vertical:center;mso-position-vertical-relative:margin" type="shapetype_136">
+            <v:shape id="PowerPlusWaterMarkObject357831064" o:spid="shape_0" fillcolor="silver" stroked="f" style="position:absolute;margin-left:55.45pt;margin-top:280.35pt;width:412.3pt;height:153.35pt;rotation:315;mso-position-horizontal:center;mso-position-vertical:center;mso-position-vertical-relative:margin" type="shapetype_136">
               <v:path textpathok="t"/>
               <v:textpath on="t" fitshape="t" string="DRAFT" trim="t" style="font-family:&quot;Calibri&quot;;font-size:1pt"/>
               <w10:wrap type="none"/>
@@ -3005,8 +2995,7 @@
         </w:r>
         <w:r>
           <w:rPr>
-            <w:rFonts w:eastAsia="" w:cs="" w:ascii="Calibri Light" w:hAnsi="Calibri Light" w:asciiTheme="majorHAnsi" w:cstheme="majorBidi" w:eastAsiaTheme="majorEastAsia" w:hAnsiTheme="majorHAnsi"/>
-            <w:color w:val="5B9BD5" w:themeColor="accent1"/>
+            <w:rFonts w:eastAsia="" w:cs="" w:ascii="Calibri Light" w:hAnsi="Calibri Light"/>
             <w:sz w:val="24"/>
             <w:szCs w:val="24"/>
           </w:rPr>
@@ -3072,7 +3061,7 @@
         </w:r>
         <w:sdt>
           <w:sdtPr>
-            <w:id w:val="686072210"/>
+            <w:id w:val="1644562311"/>
             <w:dataBinding w:prefixMappings="xmlns:ns0='http://schemas.microsoft.com/office/2006/coverPageProps'" w:xpath="/ns0:CoverPageProperties[1]/ns0:PublishDate[1]" w:storeItemID="{55AF091B-3C7A-41E3-B477-F2FDAA23CFDA}"/>
             <w:alias w:val="Date"/>
           </w:sdtPr>
@@ -3116,6 +3105,7 @@
       </w:pPr>
       <w:rPr>
         <w:rFonts w:ascii="Symbol" w:hAnsi="Symbol" w:cs="Symbol" w:hint="default"/>
+        <w:rFonts w:cs="Symbol"/>
       </w:rPr>
     </w:lvl>
     <w:lvl w:ilvl="1">
@@ -3141,6 +3131,7 @@
       </w:pPr>
       <w:rPr>
         <w:rFonts w:ascii="Wingdings" w:hAnsi="Wingdings" w:cs="Wingdings" w:hint="default"/>
+        <w:rFonts w:cs="Wingdings"/>
       </w:rPr>
     </w:lvl>
     <w:lvl w:ilvl="3">
@@ -3153,6 +3144,7 @@
       </w:pPr>
       <w:rPr>
         <w:rFonts w:ascii="Symbol" w:hAnsi="Symbol" w:cs="Symbol" w:hint="default"/>
+        <w:rFonts w:cs="Symbol"/>
       </w:rPr>
     </w:lvl>
     <w:lvl w:ilvl="4">
@@ -3178,6 +3170,7 @@
       </w:pPr>
       <w:rPr>
         <w:rFonts w:ascii="Wingdings" w:hAnsi="Wingdings" w:cs="Wingdings" w:hint="default"/>
+        <w:rFonts w:cs="Wingdings"/>
       </w:rPr>
     </w:lvl>
     <w:lvl w:ilvl="6">
@@ -3190,6 +3183,7 @@
       </w:pPr>
       <w:rPr>
         <w:rFonts w:ascii="Symbol" w:hAnsi="Symbol" w:cs="Symbol" w:hint="default"/>
+        <w:rFonts w:cs="Symbol"/>
       </w:rPr>
     </w:lvl>
     <w:lvl w:ilvl="7">
@@ -3215,6 +3209,7 @@
       </w:pPr>
       <w:rPr>
         <w:rFonts w:ascii="Wingdings" w:hAnsi="Wingdings" w:cs="Wingdings" w:hint="default"/>
+        <w:rFonts w:cs="Wingdings"/>
       </w:rPr>
     </w:lvl>
   </w:abstractNum>
@@ -3325,7 +3320,6 @@
     <w:rPrDefault>
       <w:rPr>
         <w:rFonts w:ascii="Calibri" w:hAnsi="Calibri" w:eastAsia="Calibri" w:cs="" w:asciiTheme="minorHAnsi" w:cstheme="minorBidi" w:eastAsiaTheme="minorHAnsi" w:hAnsiTheme="minorHAnsi"/>
-        <w:sz w:val="22"/>
         <w:szCs w:val="22"/>
         <w:lang w:val="tr-TR" w:eastAsia="en-US" w:bidi="ar-SA"/>
       </w:rPr>
@@ -3718,7 +3712,7 @@
     </w:pPr>
     <w:rPr>
       <w:rFonts w:ascii="Calibri" w:hAnsi="Calibri" w:eastAsia="Calibri" w:cs="" w:asciiTheme="minorHAnsi" w:cstheme="minorBidi" w:eastAsiaTheme="minorHAnsi" w:hAnsiTheme="minorHAnsi"/>
-      <w:color w:val="auto"/>
+      <w:color w:val="00000A"/>
       <w:kern w:val="0"/>
       <w:sz w:val="22"/>
       <w:szCs w:val="22"/>
@@ -3848,6 +3842,81 @@
     <w:name w:val="Index Link"/>
     <w:qFormat/>
     <w:rPr/>
+  </w:style>
+  <w:style w:type="character" w:styleId="ListLabel6">
+    <w:name w:val="ListLabel 6"/>
+    <w:qFormat/>
+    <w:rPr>
+      <w:rFonts w:cs="Symbol"/>
+    </w:rPr>
+  </w:style>
+  <w:style w:type="character" w:styleId="ListLabel7">
+    <w:name w:val="ListLabel 7"/>
+    <w:qFormat/>
+    <w:rPr>
+      <w:rFonts w:cs="Courier New"/>
+    </w:rPr>
+  </w:style>
+  <w:style w:type="character" w:styleId="ListLabel8">
+    <w:name w:val="ListLabel 8"/>
+    <w:qFormat/>
+    <w:rPr>
+      <w:rFonts w:cs="Wingdings"/>
+    </w:rPr>
+  </w:style>
+  <w:style w:type="character" w:styleId="ListLabel9">
+    <w:name w:val="ListLabel 9"/>
+    <w:qFormat/>
+    <w:rPr>
+      <w:rFonts w:cs="Symbol"/>
+    </w:rPr>
+  </w:style>
+  <w:style w:type="character" w:styleId="ListLabel10">
+    <w:name w:val="ListLabel 10"/>
+    <w:qFormat/>
+    <w:rPr>
+      <w:rFonts w:cs="Courier New"/>
+    </w:rPr>
+  </w:style>
+  <w:style w:type="character" w:styleId="ListLabel11">
+    <w:name w:val="ListLabel 11"/>
+    <w:qFormat/>
+    <w:rPr>
+      <w:rFonts w:cs="Wingdings"/>
+    </w:rPr>
+  </w:style>
+  <w:style w:type="character" w:styleId="ListLabel12">
+    <w:name w:val="ListLabel 12"/>
+    <w:qFormat/>
+    <w:rPr>
+      <w:rFonts w:cs="Symbol"/>
+    </w:rPr>
+  </w:style>
+  <w:style w:type="character" w:styleId="ListLabel13">
+    <w:name w:val="ListLabel 13"/>
+    <w:qFormat/>
+    <w:rPr>
+      <w:rFonts w:cs="Courier New"/>
+    </w:rPr>
+  </w:style>
+  <w:style w:type="character" w:styleId="ListLabel14">
+    <w:name w:val="ListLabel 14"/>
+    <w:qFormat/>
+    <w:rPr>
+      <w:rFonts w:cs="Wingdings"/>
+    </w:rPr>
+  </w:style>
+  <w:style w:type="character" w:styleId="ListLabel15">
+    <w:name w:val="ListLabel 15"/>
+    <w:qFormat/>
+    <w:rPr/>
+  </w:style>
+  <w:style w:type="character" w:styleId="ListLabel16">
+    <w:name w:val="ListLabel 16"/>
+    <w:qFormat/>
+    <w:rPr>
+      <w:rFonts w:ascii="Courier New" w:hAnsi="Courier New" w:cs="Courier New"/>
+    </w:rPr>
   </w:style>
   <w:style w:type="paragraph" w:styleId="Heading">
     <w:name w:val="Heading"/>

</xml_diff>

<commit_message>
Added required modification for the ORC 1.5.0 library
</commit_message>
<xml_diff>
--- a/doc/dev/DRAFT_PrepareDevEnv_DRAFT.docx
+++ b/doc/dev/DRAFT_PrepareDevEnv_DRAFT.docx
@@ -26,7 +26,7 @@
           <w:docPartGallery w:val="Table of Contents"/>
           <w:docPartUnique w:val="true"/>
         </w:docPartObj>
-        <w:id w:val="1947573248"/>
+        <w:id w:val="995962014"/>
       </w:sdtPr>
       <w:sdtContent>
         <w:p>
@@ -462,6 +462,70 @@
         <w:pStyle w:val="ListParagraph"/>
         <w:ind w:left="1068" w:hanging="0"/>
         <w:rPr>
+          <w:rFonts w:ascii="Courier New" w:hAnsi="Courier New"/>
+        </w:rPr>
+      </w:pPr>
+      <w:r>
+        <w:rPr>
+          <w:rFonts w:cs="Courier New" w:ascii="Courier New" w:hAnsi="Courier New"/>
+        </w:rPr>
+        <w:t>$ yum install epel-release</w:t>
+        <w:br/>
+        <w:t>$ yum install cmake3</w:t>
+      </w:r>
+    </w:p>
+    <w:p>
+      <w:pPr>
+        <w:pStyle w:val="ListParagraph"/>
+        <w:ind w:left="1068" w:hanging="0"/>
+        <w:rPr/>
+      </w:pPr>
+      <w:r>
+        <w:rPr>
+          <w:rFonts w:cs="Courier New" w:ascii="Courier New" w:hAnsi="Courier New"/>
+        </w:rPr>
+        <w:t>$ yum install readline-devel</w:t>
+      </w:r>
+    </w:p>
+    <w:p>
+      <w:pPr>
+        <w:pStyle w:val="ListParagraph"/>
+        <w:ind w:left="1068" w:hanging="0"/>
+        <w:rPr/>
+      </w:pPr>
+      <w:bookmarkStart w:id="1" w:name="__DdeLink__194_3367864587"/>
+      <w:r>
+        <w:rPr>
+          <w:rFonts w:cs="Courier New" w:ascii="Courier New" w:hAnsi="Courier New"/>
+        </w:rPr>
+        <w:t xml:space="preserve">$ </w:t>
+      </w:r>
+      <w:bookmarkEnd w:id="1"/>
+      <w:r>
+        <w:rPr>
+          <w:rFonts w:cs="Courier New" w:ascii="Courier New" w:hAnsi="Courier New"/>
+        </w:rPr>
+        <w:t>yum install openssl-devel</w:t>
+      </w:r>
+    </w:p>
+    <w:p>
+      <w:pPr>
+        <w:pStyle w:val="ListParagraph"/>
+        <w:ind w:left="1068" w:hanging="0"/>
+        <w:rPr/>
+      </w:pPr>
+      <w:r>
+        <w:rPr>
+          <w:rFonts w:cs="Courier New" w:ascii="Courier New" w:hAnsi="Courier New"/>
+        </w:rPr>
+        <w:t>$ yum install cyrus-sasl-devel</w:t>
+      </w:r>
+    </w:p>
+    <w:p>
+      <w:pPr>
+        <w:pStyle w:val="ListParagraph"/>
+        <w:ind w:left="1068" w:hanging="0"/>
+        <w:rPr>
           <w:rFonts w:ascii="Courier New" w:hAnsi="Courier New" w:cs="Courier New"/>
         </w:rPr>
       </w:pPr>
@@ -469,7 +533,20 @@
         <w:rPr>
           <w:rFonts w:cs="Courier New" w:ascii="Courier New" w:hAnsi="Courier New"/>
         </w:rPr>
-        <w:t xml:space="preserve">$ yum install cmake </w:t>
+        <w:t>$ yum install vim</w:t>
+      </w:r>
+    </w:p>
+    <w:p>
+      <w:pPr>
+        <w:pStyle w:val="ListParagraph"/>
+        <w:ind w:left="1068" w:hanging="0"/>
+        <w:rPr/>
+      </w:pPr>
+      <w:r>
+        <w:rPr>
+          <w:rFonts w:cs="Courier New" w:ascii="Courier New" w:hAnsi="Courier New"/>
+        </w:rPr>
+        <w:t xml:space="preserve">$ yum install wget </w:t>
       </w:r>
     </w:p>
     <w:p>
@@ -484,71 +561,71 @@
         <w:rPr>
           <w:rFonts w:cs="Courier New" w:ascii="Courier New" w:hAnsi="Courier New"/>
         </w:rPr>
-        <w:t>$ yum install readline-devel</w:t>
-      </w:r>
-    </w:p>
-    <w:p>
-      <w:pPr>
-        <w:pStyle w:val="ListParagraph"/>
-        <w:ind w:left="1068" w:hanging="0"/>
-        <w:rPr/>
-      </w:pPr>
-      <w:bookmarkStart w:id="1" w:name="__DdeLink__194_3367864587"/>
-      <w:r>
-        <w:rPr>
-          <w:rFonts w:cs="Courier New" w:ascii="Courier New" w:hAnsi="Courier New"/>
-        </w:rPr>
-        <w:t xml:space="preserve">$ </w:t>
-      </w:r>
-      <w:bookmarkEnd w:id="1"/>
-      <w:r>
-        <w:rPr>
-          <w:rFonts w:cs="Courier New" w:ascii="Courier New" w:hAnsi="Courier New"/>
-        </w:rPr>
-        <w:t>yum install openssl-devel</w:t>
-      </w:r>
-    </w:p>
-    <w:p>
-      <w:pPr>
-        <w:pStyle w:val="ListParagraph"/>
-        <w:ind w:left="1068" w:hanging="0"/>
-        <w:rPr/>
-      </w:pPr>
-      <w:r>
-        <w:rPr>
-          <w:rFonts w:cs="Courier New" w:ascii="Courier New" w:hAnsi="Courier New"/>
-        </w:rPr>
-        <w:t>$ yum install cyrus-sasl-devel</w:t>
-      </w:r>
-    </w:p>
-    <w:p>
-      <w:pPr>
-        <w:pStyle w:val="ListParagraph"/>
-        <w:ind w:left="1068" w:hanging="0"/>
-        <w:rPr>
-          <w:rFonts w:ascii="Courier New" w:hAnsi="Courier New" w:cs="Courier New"/>
-        </w:rPr>
-      </w:pPr>
-      <w:r>
-        <w:rPr>
-          <w:rFonts w:cs="Courier New" w:ascii="Courier New" w:hAnsi="Courier New"/>
-        </w:rPr>
-        <w:t>$ yum install vim</w:t>
-      </w:r>
-    </w:p>
-    <w:p>
-      <w:pPr>
-        <w:pStyle w:val="ListParagraph"/>
-        <w:ind w:left="1068" w:hanging="0"/>
-        <w:rPr>
-          <w:rFonts w:ascii="Courier New" w:hAnsi="Courier New" w:cs="Courier New"/>
-        </w:rPr>
-      </w:pPr>
-      <w:r>
-        <w:rPr>
-          <w:rFonts w:cs="Courier New" w:ascii="Courier New" w:hAnsi="Courier New"/>
-        </w:rPr>
-        <w:t xml:space="preserve">$ yum install wget </w:t>
+      </w:r>
+    </w:p>
+    <w:p>
+      <w:pPr>
+        <w:pStyle w:val="ListParagraph"/>
+        <w:ind w:left="1068" w:hanging="0"/>
+        <w:rPr>
+          <w:rFonts w:ascii="Calibri" w:hAnsi="Calibri"/>
+        </w:rPr>
+      </w:pPr>
+      <w:r>
+        <w:rPr>
+          <w:rFonts w:cs="Courier New"/>
+        </w:rPr>
+        <w:t>Login as root</w:t>
+      </w:r>
+    </w:p>
+    <w:p>
+      <w:pPr>
+        <w:pStyle w:val="ListParagraph"/>
+        <w:ind w:left="1068" w:hanging="0"/>
+        <w:rPr>
+          <w:rFonts w:cs="Courier New"/>
+        </w:rPr>
+      </w:pPr>
+      <w:r>
+        <w:rPr>
+          <w:rFonts w:cs="Courier New"/>
+        </w:rPr>
+      </w:r>
+    </w:p>
+    <w:p>
+      <w:pPr>
+        <w:pStyle w:val="ListParagraph"/>
+        <w:ind w:left="1068" w:hanging="0"/>
+        <w:rPr/>
+      </w:pPr>
+      <w:r>
+        <w:rPr>
+          <w:rFonts w:cs="Courier New" w:ascii="Courier New" w:hAnsi="Courier New"/>
+        </w:rPr>
+        <w:t>$ cd /usr/bin</w:t>
+      </w:r>
+    </w:p>
+    <w:p>
+      <w:pPr>
+        <w:pStyle w:val="ListParagraph"/>
+        <w:ind w:left="1068" w:hanging="0"/>
+        <w:rPr/>
+      </w:pPr>
+      <w:r>
+        <w:rPr>
+          <w:rFonts w:cs="Courier New" w:ascii="Courier New" w:hAnsi="Courier New"/>
+        </w:rPr>
+        <w:t>$ ln -s cmake3 cmake</w:t>
+      </w:r>
+    </w:p>
+    <w:p>
+      <w:pPr>
+        <w:pStyle w:val="ListParagraph"/>
+        <w:ind w:left="1068" w:hanging="0"/>
+        <w:rPr/>
+      </w:pPr>
+      <w:r>
+        <w:rPr/>
       </w:r>
     </w:p>
     <w:p>
@@ -1675,34 +1752,30 @@
           <w:ilvl w:val="0"/>
           <w:numId w:val="1"/>
         </w:numPr>
+        <w:rPr/>
+      </w:pPr>
+      <w:r>
         <w:rPr>
           <w:rStyle w:val="BookTitle"/>
         </w:rPr>
-      </w:pPr>
-      <w:r>
-        <w:rPr>
-          <w:rStyle w:val="BookTitle"/>
-        </w:rPr>
-        <w:t>Clone &amp; build Apache ORC Libray</w:t>
-      </w:r>
-    </w:p>
-    <w:p>
-      <w:pPr>
-        <w:pStyle w:val="ListParagraph"/>
-        <w:ind w:left="1068" w:hanging="0"/>
-        <w:rPr/>
-      </w:pPr>
-      <w:r>
-        <w:rPr/>
-      </w:r>
-    </w:p>
-    <w:p>
-      <w:pPr>
-        <w:pStyle w:val="ListParagraph"/>
-        <w:ind w:left="1068" w:hanging="0"/>
-        <w:rPr>
-          <w:rFonts w:ascii="Courier New" w:hAnsi="Courier New" w:cs="Courier New"/>
-        </w:rPr>
+        <w:t>Clone &amp; build Apache ORC 1.4 Libray</w:t>
+      </w:r>
+    </w:p>
+    <w:p>
+      <w:pPr>
+        <w:pStyle w:val="ListParagraph"/>
+        <w:ind w:left="1068" w:hanging="0"/>
+        <w:rPr/>
+      </w:pPr>
+      <w:r>
+        <w:rPr/>
+      </w:r>
+    </w:p>
+    <w:p>
+      <w:pPr>
+        <w:pStyle w:val="ListParagraph"/>
+        <w:ind w:left="1068" w:hanging="0"/>
+        <w:rPr/>
       </w:pPr>
       <w:r>
         <w:rPr>
@@ -1715,9 +1788,7 @@
       <w:pPr>
         <w:pStyle w:val="ListParagraph"/>
         <w:ind w:left="1068" w:hanging="0"/>
-        <w:rPr>
-          <w:rFonts w:ascii="Courier New" w:hAnsi="Courier New" w:cs="Courier New"/>
-        </w:rPr>
+        <w:rPr/>
       </w:pPr>
       <w:r>
         <w:rPr>
@@ -1730,9 +1801,7 @@
       <w:pPr>
         <w:pStyle w:val="ListParagraph"/>
         <w:ind w:left="1068" w:hanging="0"/>
-        <w:rPr>
-          <w:rFonts w:ascii="Courier New" w:hAnsi="Courier New" w:cs="Courier New"/>
-        </w:rPr>
+        <w:rPr/>
       </w:pPr>
       <w:r>
         <w:rPr>
@@ -1745,9 +1814,7 @@
       <w:pPr>
         <w:pStyle w:val="ListParagraph"/>
         <w:ind w:left="1068" w:hanging="0"/>
-        <w:rPr>
-          <w:rFonts w:ascii="Courier New" w:hAnsi="Courier New" w:cs="Courier New"/>
-        </w:rPr>
+        <w:rPr/>
       </w:pPr>
       <w:r>
         <w:rPr>
@@ -1766,16 +1833,14 @@
         <w:rPr>
           <w:rFonts w:cs="Courier New" w:ascii="Courier New" w:hAnsi="Courier New"/>
         </w:rPr>
-        <w:t>$ cmake -DCMAKE_CXX_FLAGS="${CMAKE_CXX_FLAGS} -fPIC" -DCMAKE_C_FLAGS="${CMAKE_C_FLAGS} -fPIC"  -DBUILD_JAVA=OFF  ..</w:t>
-      </w:r>
-    </w:p>
-    <w:p>
-      <w:pPr>
-        <w:pStyle w:val="ListParagraph"/>
-        <w:ind w:left="1068" w:hanging="0"/>
-        <w:rPr>
-          <w:rFonts w:ascii="Courier New" w:hAnsi="Courier New" w:cs="Courier New"/>
-        </w:rPr>
+        <w:t>$ cmake -DCMAKE_CXX_FLAGS="${CMAKE_CXX_FLAGS} -fPIC" -DCMAKE_C_FLAGS="${CMAKE_C_FLAGS} -fPIC"  -DBUILD_JAVA=OFF -DCMAKE_BUILD_TYPE=DEBUG ..</w:t>
+      </w:r>
+    </w:p>
+    <w:p>
+      <w:pPr>
+        <w:pStyle w:val="ListParagraph"/>
+        <w:ind w:left="1068" w:hanging="0"/>
+        <w:rPr/>
       </w:pPr>
       <w:r>
         <w:rPr>
@@ -1825,12 +1890,314 @@
       <w:pPr>
         <w:pStyle w:val="ListParagraph"/>
         <w:ind w:left="1068" w:hanging="0"/>
-        <w:rPr>
-          <w:b/>
+        <w:rPr/>
+      </w:pPr>
+      <w:r>
+        <w:rPr>
           <w:b/>
           <w:i/>
-          <w:i/>
-        </w:rPr>
+        </w:rPr>
+        <w:t xml:space="preserve">Note: </w:t>
+      </w:r>
+    </w:p>
+    <w:p>
+      <w:pPr>
+        <w:pStyle w:val="ListParagraph"/>
+        <w:ind w:left="1068" w:hanging="0"/>
+        <w:rPr/>
+      </w:pPr>
+      <w:r>
+        <w:rPr/>
+        <w:t xml:space="preserve">The changes below have to do to be able to build and execute Postgres SQL C++ extensions with the ORC library. </w:t>
+      </w:r>
+    </w:p>
+    <w:p>
+      <w:pPr>
+        <w:pStyle w:val="ListParagraph"/>
+        <w:ind w:left="1068" w:hanging="0"/>
+        <w:rPr/>
+      </w:pPr>
+      <w:r>
+        <w:rPr/>
+      </w:r>
+    </w:p>
+    <w:p>
+      <w:pPr>
+        <w:pStyle w:val="ListParagraph"/>
+        <w:ind w:left="1068" w:hanging="0"/>
+        <w:rPr/>
+      </w:pPr>
+      <w:r>
+        <w:rPr>
+          <w:rFonts w:cs="Courier New" w:ascii="Courier New" w:hAnsi="Courier New"/>
+        </w:rPr>
+        <w:t>$ diff /usr/local/pgsql/lib/pgxs/src/Makefile.port /usr/local/pgsql/lib/pgxs/src/Makefile.port.orginal</w:t>
+      </w:r>
+    </w:p>
+    <w:p>
+      <w:pPr>
+        <w:pStyle w:val="ListParagraph"/>
+        <w:ind w:left="1068" w:hanging="0"/>
+        <w:rPr/>
+      </w:pPr>
+      <w:r>
+        <w:rPr>
+          <w:rFonts w:cs="Courier New" w:ascii="Courier New" w:hAnsi="Courier New"/>
+        </w:rPr>
+        <w:t>15c15</w:t>
+      </w:r>
+    </w:p>
+    <w:p>
+      <w:pPr>
+        <w:pStyle w:val="ListParagraph"/>
+        <w:ind w:left="1068" w:hanging="0"/>
+        <w:rPr/>
+      </w:pPr>
+      <w:r>
+        <w:rPr>
+          <w:rFonts w:cs="Courier New" w:ascii="Courier New" w:hAnsi="Courier New"/>
+        </w:rPr>
+        <w:t xml:space="preserve">&lt;       $(CC) </w:t>
+      </w:r>
+      <w:r>
+        <w:rPr>
+          <w:rFonts w:cs="Courier New" w:ascii="Courier New" w:hAnsi="Courier New"/>
+          <w:b/>
+          <w:color w:val="C00000"/>
+        </w:rPr>
+        <w:t>$&lt;</w:t>
+      </w:r>
+      <w:r>
+        <w:rPr>
+          <w:rFonts w:cs="Courier New" w:ascii="Courier New" w:hAnsi="Courier New"/>
+        </w:rPr>
+        <w:t xml:space="preserve"> $(CFLAGS) $(LDFLAGS) $(LDFLAGS_SL) -shared -o $@</w:t>
+      </w:r>
+    </w:p>
+    <w:p>
+      <w:pPr>
+        <w:pStyle w:val="ListParagraph"/>
+        <w:ind w:left="1068" w:hanging="0"/>
+        <w:rPr/>
+      </w:pPr>
+      <w:r>
+        <w:rPr>
+          <w:rFonts w:cs="Courier New" w:ascii="Courier New" w:hAnsi="Courier New"/>
+        </w:rPr>
+        <w:t>---</w:t>
+      </w:r>
+    </w:p>
+    <w:p>
+      <w:pPr>
+        <w:pStyle w:val="ListParagraph"/>
+        <w:ind w:left="1068" w:hanging="0"/>
+        <w:rPr/>
+      </w:pPr>
+      <w:r>
+        <w:rPr>
+          <w:rFonts w:cs="Courier New" w:ascii="Courier New" w:hAnsi="Courier New"/>
+        </w:rPr>
+        <w:t xml:space="preserve">&gt;       $(CC) $(CFLAGS) $(LDFLAGS) $(LDFLAGS_SL) -shared -o $@ </w:t>
+      </w:r>
+      <w:r>
+        <w:rPr>
+          <w:rFonts w:cs="Courier New" w:ascii="Courier New" w:hAnsi="Courier New"/>
+          <w:b/>
+          <w:color w:val="C00000"/>
+        </w:rPr>
+        <w:t>$&lt;</w:t>
+      </w:r>
+    </w:p>
+    <w:p>
+      <w:pPr>
+        <w:pStyle w:val="ListParagraph"/>
+        <w:ind w:left="1068" w:hanging="0"/>
+        <w:rPr/>
+      </w:pPr>
+      <w:r>
+        <w:rPr/>
+      </w:r>
+    </w:p>
+    <w:p>
+      <w:pPr>
+        <w:pStyle w:val="ListParagraph"/>
+        <w:ind w:left="1068" w:hanging="0"/>
+        <w:rPr/>
+      </w:pPr>
+      <w:r>
+        <w:rPr/>
+      </w:r>
+    </w:p>
+    <w:p>
+      <w:pPr>
+        <w:pStyle w:val="ListParagraph"/>
+        <w:numPr>
+          <w:ilvl w:val="0"/>
+          <w:numId w:val="1"/>
+        </w:numPr>
+        <w:rPr/>
+      </w:pPr>
+      <w:r>
+        <w:rPr>
+          <w:rStyle w:val="BookTitle"/>
+        </w:rPr>
+        <w:t>Clone &amp; build Apache ORC 1.5 Libray</w:t>
+      </w:r>
+    </w:p>
+    <w:p>
+      <w:pPr>
+        <w:pStyle w:val="ListParagraph"/>
+        <w:ind w:left="1068" w:hanging="0"/>
+        <w:rPr/>
+      </w:pPr>
+      <w:r>
+        <w:rPr/>
+      </w:r>
+    </w:p>
+    <w:p>
+      <w:pPr>
+        <w:pStyle w:val="ListParagraph"/>
+        <w:ind w:left="1068" w:hanging="0"/>
+        <w:rPr/>
+      </w:pPr>
+      <w:r>
+        <w:rPr/>
+      </w:r>
+    </w:p>
+    <w:p>
+      <w:pPr>
+        <w:pStyle w:val="ListParagraph"/>
+        <w:ind w:left="1068" w:hanging="0"/>
+        <w:rPr>
+          <w:rFonts w:ascii="Courier New" w:hAnsi="Courier New"/>
+        </w:rPr>
+      </w:pPr>
+      <w:r>
+        <w:rPr>
+          <w:rFonts w:ascii="Courier New" w:hAnsi="Courier New"/>
+        </w:rPr>
+      </w:r>
+    </w:p>
+    <w:p>
+      <w:pPr>
+        <w:pStyle w:val="ListParagraph"/>
+        <w:ind w:left="1068" w:hanging="0"/>
+        <w:rPr/>
+      </w:pPr>
+      <w:r>
+        <w:rPr>
+          <w:rFonts w:cs="Courier New" w:ascii="Courier New" w:hAnsi="Courier New"/>
+        </w:rPr>
+        <w:t>$ cd ~</w:t>
+      </w:r>
+    </w:p>
+    <w:p>
+      <w:pPr>
+        <w:pStyle w:val="ListParagraph"/>
+        <w:ind w:left="1068" w:hanging="0"/>
+        <w:rPr/>
+      </w:pPr>
+      <w:r>
+        <w:rPr>
+          <w:rFonts w:cs="Courier New" w:ascii="Courier New" w:hAnsi="Courier New"/>
+        </w:rPr>
+        <w:t xml:space="preserve">$ git clone -b branch-1.5 https://github.com/apache/orc.git </w:t>
+      </w:r>
+    </w:p>
+    <w:p>
+      <w:pPr>
+        <w:pStyle w:val="ListParagraph"/>
+        <w:ind w:left="1068" w:hanging="0"/>
+        <w:rPr/>
+      </w:pPr>
+      <w:r>
+        <w:rPr>
+          <w:rFonts w:cs="Courier New" w:ascii="Courier New" w:hAnsi="Courier New"/>
+        </w:rPr>
+        <w:t>$ mkdir orc/build</w:t>
+      </w:r>
+    </w:p>
+    <w:p>
+      <w:pPr>
+        <w:pStyle w:val="ListParagraph"/>
+        <w:ind w:left="1068" w:hanging="0"/>
+        <w:rPr/>
+      </w:pPr>
+      <w:r>
+        <w:rPr>
+          <w:rFonts w:cs="Courier New" w:ascii="Courier New" w:hAnsi="Courier New"/>
+        </w:rPr>
+        <w:t>$ cd orc/build</w:t>
+      </w:r>
+    </w:p>
+    <w:p>
+      <w:pPr>
+        <w:pStyle w:val="ListParagraph"/>
+        <w:ind w:left="1068" w:hanging="0"/>
+        <w:rPr/>
+      </w:pPr>
+      <w:r>
+        <w:rPr>
+          <w:rFonts w:cs="Courier New" w:ascii="Courier New" w:hAnsi="Courier New"/>
+        </w:rPr>
+        <w:t>$ cmake -DCMAKE_CXX_FLAGS="${CMAKE_CXX_FLAGS} -fPIC" -DCMAKE_C_FLAGS="${CMAKE_C_FLAGS} -fPIC"  -DBUILD_JAVA=OFF -DBUILD_LIBHDFSPP=OFF -DCMAKE_BUILD_TYPE=DEBUG ..</w:t>
+      </w:r>
+    </w:p>
+    <w:p>
+      <w:pPr>
+        <w:pStyle w:val="ListParagraph"/>
+        <w:ind w:left="1068" w:hanging="0"/>
+        <w:rPr/>
+      </w:pPr>
+      <w:r>
+        <w:rPr>
+          <w:rFonts w:cs="Courier New" w:ascii="Courier New" w:hAnsi="Courier New"/>
+        </w:rPr>
+        <w:t>$ make package test-out</w:t>
+      </w:r>
+    </w:p>
+    <w:p>
+      <w:pPr>
+        <w:pStyle w:val="ListParagraph"/>
+        <w:ind w:left="1068" w:hanging="0"/>
+        <w:rPr/>
+      </w:pPr>
+      <w:r>
+        <w:rPr/>
+      </w:r>
+    </w:p>
+    <w:p>
+      <w:pPr>
+        <w:pStyle w:val="ListParagraph"/>
+        <w:ind w:left="1068" w:hanging="0"/>
+        <w:rPr/>
+      </w:pPr>
+      <w:r>
+        <w:rPr/>
+        <w:t xml:space="preserve">Useful examples are located in </w:t>
+      </w:r>
+      <w:r>
+        <w:rPr>
+          <w:rFonts w:cs="Courier New" w:ascii="Courier New" w:hAnsi="Courier New"/>
+        </w:rPr>
+        <w:t>orc/tools/src/</w:t>
+      </w:r>
+    </w:p>
+    <w:p>
+      <w:pPr>
+        <w:pStyle w:val="ListParagraph"/>
+        <w:ind w:left="1068" w:hanging="0"/>
+        <w:rPr/>
+      </w:pPr>
+      <w:r>
+        <w:rPr/>
+      </w:r>
+    </w:p>
+    <w:p>
+      <w:pPr>
+        <w:pStyle w:val="ListParagraph"/>
+        <w:ind w:left="1068" w:hanging="0"/>
+        <w:rPr/>
       </w:pPr>
       <w:r>
         <w:rPr>
@@ -1865,9 +2232,7 @@
       <w:pPr>
         <w:pStyle w:val="ListParagraph"/>
         <w:ind w:left="1068" w:hanging="0"/>
-        <w:rPr>
-          <w:rFonts w:ascii="Courier New" w:hAnsi="Courier New" w:cs="Courier New"/>
-        </w:rPr>
+        <w:rPr/>
       </w:pPr>
       <w:r>
         <w:rPr>
@@ -1880,9 +2245,7 @@
       <w:pPr>
         <w:pStyle w:val="ListParagraph"/>
         <w:ind w:left="1068" w:hanging="0"/>
-        <w:rPr>
-          <w:rFonts w:ascii="Courier New" w:hAnsi="Courier New" w:cs="Courier New"/>
-        </w:rPr>
+        <w:rPr/>
       </w:pPr>
       <w:r>
         <w:rPr>
@@ -1895,9 +2258,7 @@
       <w:pPr>
         <w:pStyle w:val="ListParagraph"/>
         <w:ind w:left="1068" w:hanging="0"/>
-        <w:rPr>
-          <w:rFonts w:ascii="Courier New" w:hAnsi="Courier New" w:cs="Courier New"/>
-        </w:rPr>
+        <w:rPr/>
       </w:pPr>
       <w:r>
         <w:rPr>
@@ -1924,9 +2285,7 @@
       <w:pPr>
         <w:pStyle w:val="ListParagraph"/>
         <w:ind w:left="1068" w:hanging="0"/>
-        <w:rPr>
-          <w:rFonts w:ascii="Courier New" w:hAnsi="Courier New" w:cs="Courier New"/>
-        </w:rPr>
+        <w:rPr/>
       </w:pPr>
       <w:r>
         <w:rPr>
@@ -1939,26 +2298,1076 @@
       <w:pPr>
         <w:pStyle w:val="ListParagraph"/>
         <w:ind w:left="1068" w:hanging="0"/>
-        <w:rPr>
-          <w:rFonts w:ascii="Courier New" w:hAnsi="Courier New" w:cs="Courier New"/>
-          <w:b/>
+        <w:rPr/>
+      </w:pPr>
+      <w:r>
+        <w:rPr>
+          <w:rFonts w:cs="Courier New" w:ascii="Courier New" w:hAnsi="Courier New"/>
+        </w:rPr>
+        <w:t xml:space="preserve">&gt;       $(CC) $(CFLAGS) $(LDFLAGS) $(LDFLAGS_SL) -shared -o $@ </w:t>
+      </w:r>
+      <w:r>
+        <w:rPr>
+          <w:rFonts w:cs="Courier New" w:ascii="Courier New" w:hAnsi="Courier New"/>
           <w:b/>
           <w:color w:val="C00000"/>
         </w:rPr>
-      </w:pPr>
-      <w:r>
-        <w:rPr>
-          <w:rFonts w:cs="Courier New" w:ascii="Courier New" w:hAnsi="Courier New"/>
-        </w:rPr>
-        <w:t xml:space="preserve">&gt;       $(CC) $(CFLAGS) $(LDFLAGS) $(LDFLAGS_SL) -shared -o $@ </w:t>
-      </w:r>
-      <w:r>
-        <w:rPr>
-          <w:rFonts w:cs="Courier New" w:ascii="Courier New" w:hAnsi="Courier New"/>
+        <w:t>$&lt;</w:t>
+      </w:r>
+    </w:p>
+    <w:p>
+      <w:pPr>
+        <w:pStyle w:val="ListParagraph"/>
+        <w:ind w:left="1068" w:hanging="0"/>
+        <w:rPr/>
+      </w:pPr>
+      <w:r>
+        <w:rPr/>
+      </w:r>
+    </w:p>
+    <w:p>
+      <w:pPr>
+        <w:pStyle w:val="ListParagraph"/>
+        <w:ind w:left="1068" w:hanging="0"/>
+        <w:rPr/>
+      </w:pPr>
+      <w:r>
+        <w:rPr/>
+      </w:r>
+    </w:p>
+    <w:p>
+      <w:pPr>
+        <w:pStyle w:val="ListParagraph"/>
+        <w:ind w:left="1068" w:hanging="0"/>
+        <w:rPr/>
+      </w:pPr>
+      <w:r>
+        <w:rPr/>
+        <w:t>The change below are also required to build and execute Postgres SQL C++ extensions witn ORC 1.5</w:t>
+      </w:r>
+    </w:p>
+    <w:p>
+      <w:pPr>
+        <w:pStyle w:val="ListParagraph"/>
+        <w:ind w:left="1068" w:hanging="0"/>
+        <w:rPr/>
+      </w:pPr>
+      <w:r>
+        <w:rPr/>
+      </w:r>
+    </w:p>
+    <w:p>
+      <w:pPr>
+        <w:pStyle w:val="ListParagraph"/>
+        <w:ind w:left="1068" w:hanging="0"/>
+        <w:rPr>
+          <w:rFonts w:ascii="Courier New" w:hAnsi="Courier New" w:eastAsia="Calibri" w:cs="Courier New" w:eastAsiaTheme="minorHAnsi"/>
+          <w:color w:val="00000A"/>
+          <w:kern w:val="0"/>
+          <w:sz w:val="22"/>
+          <w:szCs w:val="22"/>
+          <w:lang w:val="tr-TR" w:eastAsia="en-US" w:bidi="ar-SA"/>
+        </w:rPr>
+      </w:pPr>
+      <w:r>
+        <w:rPr>
+          <w:rFonts w:eastAsia="Calibri" w:cs="Courier New" w:eastAsiaTheme="minorHAnsi" w:ascii="Courier New" w:hAnsi="Courier New"/>
+          <w:color w:val="00000A"/>
+          <w:kern w:val="0"/>
+          <w:sz w:val="22"/>
+          <w:szCs w:val="22"/>
+          <w:lang w:val="tr-TR" w:eastAsia="en-US" w:bidi="ar-SA"/>
+        </w:rPr>
+        <w:t>$ diff cmake_modules/ThirdpartyToolchain.cmake cmake_modules/ThirdpartyToolchain.cmake.original</w:t>
+      </w:r>
+    </w:p>
+    <w:p>
+      <w:pPr>
+        <w:pStyle w:val="ListParagraph"/>
+        <w:ind w:left="1068" w:hanging="0"/>
+        <w:rPr>
+          <w:rFonts w:ascii="Courier New" w:hAnsi="Courier New" w:eastAsia="Calibri" w:cs="Courier New" w:eastAsiaTheme="minorHAnsi"/>
+          <w:color w:val="00000A"/>
+          <w:kern w:val="0"/>
+          <w:sz w:val="22"/>
+          <w:szCs w:val="22"/>
+          <w:lang w:val="tr-TR" w:eastAsia="en-US" w:bidi="ar-SA"/>
+        </w:rPr>
+      </w:pPr>
+      <w:r>
+        <w:rPr>
+          <w:rFonts w:eastAsia="Calibri" w:cs="Courier New" w:eastAsiaTheme="minorHAnsi" w:ascii="Courier New" w:hAnsi="Courier New"/>
+          <w:color w:val="00000A"/>
+          <w:kern w:val="0"/>
+          <w:sz w:val="22"/>
+          <w:szCs w:val="22"/>
+          <w:lang w:val="tr-TR" w:eastAsia="en-US" w:bidi="ar-SA"/>
+        </w:rPr>
+        <w:t>60c60</w:t>
+      </w:r>
+    </w:p>
+    <w:p>
+      <w:pPr>
+        <w:pStyle w:val="ListParagraph"/>
+        <w:ind w:left="1068" w:hanging="0"/>
+        <w:rPr>
+          <w:rFonts w:ascii="Courier New" w:hAnsi="Courier New" w:eastAsia="Calibri" w:cs="Courier New" w:eastAsiaTheme="minorHAnsi"/>
+          <w:color w:val="00000A"/>
+          <w:kern w:val="0"/>
+          <w:sz w:val="22"/>
+          <w:szCs w:val="22"/>
+          <w:lang w:val="tr-TR" w:eastAsia="en-US" w:bidi="ar-SA"/>
+        </w:rPr>
+      </w:pPr>
+      <w:r>
+        <w:rPr>
+          <w:rFonts w:eastAsia="Calibri" w:cs="Courier New" w:eastAsiaTheme="minorHAnsi" w:ascii="Courier New" w:hAnsi="Courier New"/>
+          <w:color w:val="00000A"/>
+          <w:kern w:val="0"/>
+          <w:sz w:val="22"/>
+          <w:szCs w:val="22"/>
+          <w:lang w:val="tr-TR" w:eastAsia="en-US" w:bidi="ar-SA"/>
+        </w:rPr>
+        <w:t>&lt;   set(SNAPPY_STATIC_LIB "${SNAPPY_HOME}/</w:t>
+      </w:r>
+      <w:r>
+        <w:rPr>
+          <w:rFonts w:eastAsia="Calibri" w:cs="Courier New" w:eastAsiaTheme="minorHAnsi" w:ascii="Courier New" w:hAnsi="Courier New"/>
           <w:b/>
+          <w:bCs/>
           <w:color w:val="C00000"/>
-        </w:rPr>
-        <w:t>$&lt;</w:t>
+          <w:kern w:val="0"/>
+          <w:sz w:val="22"/>
+          <w:szCs w:val="22"/>
+          <w:lang w:val="tr-TR" w:eastAsia="en-US" w:bidi="ar-SA"/>
+        </w:rPr>
+        <w:t>lib64</w:t>
+      </w:r>
+      <w:r>
+        <w:rPr>
+          <w:rFonts w:eastAsia="Calibri" w:cs="Courier New" w:eastAsiaTheme="minorHAnsi" w:ascii="Courier New" w:hAnsi="Courier New"/>
+          <w:color w:val="00000A"/>
+          <w:kern w:val="0"/>
+          <w:sz w:val="22"/>
+          <w:szCs w:val="22"/>
+          <w:lang w:val="tr-TR" w:eastAsia="en-US" w:bidi="ar-SA"/>
+        </w:rPr>
+        <w:t>/${CMAKE_STATIC_LIBRARY_PREFIX}snappy${CMAKE_STATIC_LIBRARY_SUFFIX}")</w:t>
+      </w:r>
+    </w:p>
+    <w:p>
+      <w:pPr>
+        <w:pStyle w:val="ListParagraph"/>
+        <w:ind w:left="1068" w:hanging="0"/>
+        <w:rPr>
+          <w:rFonts w:ascii="Courier New" w:hAnsi="Courier New" w:eastAsia="Calibri" w:cs="Courier New" w:eastAsiaTheme="minorHAnsi"/>
+          <w:color w:val="00000A"/>
+          <w:kern w:val="0"/>
+          <w:sz w:val="22"/>
+          <w:szCs w:val="22"/>
+          <w:lang w:val="tr-TR" w:eastAsia="en-US" w:bidi="ar-SA"/>
+        </w:rPr>
+      </w:pPr>
+      <w:r>
+        <w:rPr>
+          <w:rFonts w:eastAsia="Calibri" w:cs="Courier New" w:eastAsiaTheme="minorHAnsi" w:ascii="Courier New" w:hAnsi="Courier New"/>
+          <w:color w:val="00000A"/>
+          <w:kern w:val="0"/>
+          <w:sz w:val="22"/>
+          <w:szCs w:val="22"/>
+          <w:lang w:val="tr-TR" w:eastAsia="en-US" w:bidi="ar-SA"/>
+        </w:rPr>
+        <w:t>---</w:t>
+      </w:r>
+    </w:p>
+    <w:p>
+      <w:pPr>
+        <w:pStyle w:val="ListParagraph"/>
+        <w:ind w:left="1068" w:hanging="0"/>
+        <w:rPr>
+          <w:rFonts w:ascii="Courier New" w:hAnsi="Courier New" w:eastAsia="Calibri" w:cs="Courier New" w:eastAsiaTheme="minorHAnsi"/>
+          <w:color w:val="00000A"/>
+          <w:kern w:val="0"/>
+          <w:sz w:val="22"/>
+          <w:szCs w:val="22"/>
+          <w:lang w:val="tr-TR" w:eastAsia="en-US" w:bidi="ar-SA"/>
+        </w:rPr>
+      </w:pPr>
+      <w:r>
+        <w:rPr>
+          <w:rFonts w:eastAsia="Calibri" w:cs="Courier New" w:eastAsiaTheme="minorHAnsi" w:ascii="Courier New" w:hAnsi="Courier New"/>
+          <w:color w:val="00000A"/>
+          <w:kern w:val="0"/>
+          <w:sz w:val="22"/>
+          <w:szCs w:val="22"/>
+          <w:lang w:val="tr-TR" w:eastAsia="en-US" w:bidi="ar-SA"/>
+        </w:rPr>
+        <w:t>&gt;   set(SNAPPY_STATIC_LIB "${SNAPPY_HOME}/</w:t>
+      </w:r>
+      <w:r>
+        <w:rPr>
+          <w:rFonts w:eastAsia="Calibri" w:cs="Courier New" w:eastAsiaTheme="minorHAnsi" w:ascii="Courier New" w:hAnsi="Courier New"/>
+          <w:b/>
+          <w:bCs/>
+          <w:color w:val="C00000"/>
+          <w:kern w:val="0"/>
+          <w:sz w:val="22"/>
+          <w:szCs w:val="22"/>
+          <w:lang w:val="tr-TR" w:eastAsia="en-US" w:bidi="ar-SA"/>
+        </w:rPr>
+        <w:t>lib</w:t>
+      </w:r>
+      <w:r>
+        <w:rPr>
+          <w:rFonts w:eastAsia="Calibri" w:cs="Courier New" w:eastAsiaTheme="minorHAnsi" w:ascii="Courier New" w:hAnsi="Courier New"/>
+          <w:color w:val="00000A"/>
+          <w:kern w:val="0"/>
+          <w:sz w:val="22"/>
+          <w:szCs w:val="22"/>
+          <w:lang w:val="tr-TR" w:eastAsia="en-US" w:bidi="ar-SA"/>
+        </w:rPr>
+        <w:t>/${CMAKE_STATIC_LIBRARY_PREFIX}snappy${CMAKE_STATIC_LIBRARY_SUFFIX}")</w:t>
+      </w:r>
+    </w:p>
+    <w:p>
+      <w:pPr>
+        <w:pStyle w:val="ListParagraph"/>
+        <w:ind w:left="1068" w:hanging="0"/>
+        <w:rPr>
+          <w:rFonts w:ascii="Courier New" w:hAnsi="Courier New" w:eastAsia="Calibri" w:cs="Courier New" w:eastAsiaTheme="minorHAnsi"/>
+          <w:color w:val="00000A"/>
+          <w:kern w:val="0"/>
+          <w:sz w:val="22"/>
+          <w:szCs w:val="22"/>
+          <w:lang w:val="tr-TR" w:eastAsia="en-US" w:bidi="ar-SA"/>
+        </w:rPr>
+      </w:pPr>
+      <w:r>
+        <w:rPr>
+          <w:rFonts w:eastAsia="Calibri" w:cs="Courier New" w:eastAsiaTheme="minorHAnsi" w:ascii="Courier New" w:hAnsi="Courier New"/>
+          <w:color w:val="00000A"/>
+          <w:kern w:val="0"/>
+          <w:sz w:val="22"/>
+          <w:szCs w:val="22"/>
+          <w:lang w:val="tr-TR" w:eastAsia="en-US" w:bidi="ar-SA"/>
+        </w:rPr>
+        <w:t>62,63c62</w:t>
+      </w:r>
+    </w:p>
+    <w:p>
+      <w:pPr>
+        <w:pStyle w:val="ListParagraph"/>
+        <w:ind w:left="1068" w:hanging="0"/>
+        <w:rPr>
+          <w:rFonts w:ascii="Courier New" w:hAnsi="Courier New" w:eastAsia="Calibri" w:cs="Courier New" w:eastAsiaTheme="minorHAnsi"/>
+          <w:color w:val="00000A"/>
+          <w:kern w:val="0"/>
+          <w:sz w:val="22"/>
+          <w:szCs w:val="22"/>
+          <w:lang w:val="tr-TR" w:eastAsia="en-US" w:bidi="ar-SA"/>
+        </w:rPr>
+      </w:pPr>
+      <w:r>
+        <w:rPr>
+          <w:rFonts w:eastAsia="Calibri" w:cs="Courier New" w:eastAsiaTheme="minorHAnsi" w:ascii="Courier New" w:hAnsi="Courier New"/>
+          <w:color w:val="00000A"/>
+          <w:kern w:val="0"/>
+          <w:sz w:val="22"/>
+          <w:szCs w:val="22"/>
+          <w:lang w:val="tr-TR" w:eastAsia="en-US" w:bidi="ar-SA"/>
+        </w:rPr>
+        <w:t>&lt;                         -DBUILD_SHARED_LIBS=OFF</w:t>
+      </w:r>
+    </w:p>
+    <w:p>
+      <w:pPr>
+        <w:pStyle w:val="ListParagraph"/>
+        <w:ind w:left="1068" w:hanging="0"/>
+        <w:rPr>
+          <w:rFonts w:ascii="Courier New" w:hAnsi="Courier New" w:eastAsia="Calibri" w:cs="Courier New" w:eastAsiaTheme="minorHAnsi"/>
+          <w:color w:val="00000A"/>
+          <w:kern w:val="0"/>
+          <w:sz w:val="22"/>
+          <w:szCs w:val="22"/>
+          <w:lang w:val="tr-TR" w:eastAsia="en-US" w:bidi="ar-SA"/>
+        </w:rPr>
+      </w:pPr>
+      <w:r>
+        <w:rPr>
+          <w:rFonts w:eastAsia="Calibri" w:cs="Courier New" w:eastAsiaTheme="minorHAnsi" w:ascii="Courier New" w:hAnsi="Courier New"/>
+          <w:color w:val="00000A"/>
+          <w:kern w:val="0"/>
+          <w:sz w:val="22"/>
+          <w:szCs w:val="22"/>
+          <w:lang w:val="tr-TR" w:eastAsia="en-US" w:bidi="ar-SA"/>
+        </w:rPr>
+        <w:t xml:space="preserve">&lt;                         </w:t>
+      </w:r>
+      <w:r>
+        <w:rPr>
+          <w:rFonts w:eastAsia="Calibri" w:cs="Courier New" w:eastAsiaTheme="minorHAnsi" w:ascii="Courier New" w:hAnsi="Courier New"/>
+          <w:b/>
+          <w:bCs/>
+          <w:color w:val="C00000"/>
+          <w:kern w:val="0"/>
+          <w:sz w:val="22"/>
+          <w:szCs w:val="22"/>
+          <w:lang w:val="tr-TR" w:eastAsia="en-US" w:bidi="ar-SA"/>
+        </w:rPr>
+        <w:t>-DCMAKE_CXX_FLAGS=-fPIC</w:t>
+      </w:r>
+      <w:r>
+        <w:rPr>
+          <w:rFonts w:eastAsia="Calibri" w:cs="Courier New" w:eastAsiaTheme="minorHAnsi" w:ascii="Courier New" w:hAnsi="Courier New"/>
+          <w:color w:val="00000A"/>
+          <w:kern w:val="0"/>
+          <w:sz w:val="22"/>
+          <w:szCs w:val="22"/>
+          <w:lang w:val="tr-TR" w:eastAsia="en-US" w:bidi="ar-SA"/>
+        </w:rPr>
+        <w:t>)</w:t>
+      </w:r>
+    </w:p>
+    <w:p>
+      <w:pPr>
+        <w:pStyle w:val="ListParagraph"/>
+        <w:ind w:left="1068" w:hanging="0"/>
+        <w:rPr>
+          <w:rFonts w:ascii="Courier New" w:hAnsi="Courier New" w:eastAsia="Calibri" w:cs="Courier New" w:eastAsiaTheme="minorHAnsi"/>
+          <w:color w:val="00000A"/>
+          <w:kern w:val="0"/>
+          <w:sz w:val="22"/>
+          <w:szCs w:val="22"/>
+          <w:lang w:val="tr-TR" w:eastAsia="en-US" w:bidi="ar-SA"/>
+        </w:rPr>
+      </w:pPr>
+      <w:r>
+        <w:rPr>
+          <w:rFonts w:eastAsia="Calibri" w:cs="Courier New" w:eastAsiaTheme="minorHAnsi" w:ascii="Courier New" w:hAnsi="Courier New"/>
+          <w:color w:val="00000A"/>
+          <w:kern w:val="0"/>
+          <w:sz w:val="22"/>
+          <w:szCs w:val="22"/>
+          <w:lang w:val="tr-TR" w:eastAsia="en-US" w:bidi="ar-SA"/>
+        </w:rPr>
+        <w:t>---</w:t>
+      </w:r>
+    </w:p>
+    <w:p>
+      <w:pPr>
+        <w:pStyle w:val="ListParagraph"/>
+        <w:ind w:left="1068" w:hanging="0"/>
+        <w:rPr>
+          <w:rFonts w:ascii="Courier New" w:hAnsi="Courier New" w:eastAsia="Calibri" w:cs="Courier New" w:eastAsiaTheme="minorHAnsi"/>
+          <w:color w:val="00000A"/>
+          <w:kern w:val="0"/>
+          <w:sz w:val="22"/>
+          <w:szCs w:val="22"/>
+          <w:lang w:val="tr-TR" w:eastAsia="en-US" w:bidi="ar-SA"/>
+        </w:rPr>
+      </w:pPr>
+      <w:r>
+        <w:rPr>
+          <w:rFonts w:eastAsia="Calibri" w:cs="Courier New" w:eastAsiaTheme="minorHAnsi" w:ascii="Courier New" w:hAnsi="Courier New"/>
+          <w:color w:val="00000A"/>
+          <w:kern w:val="0"/>
+          <w:sz w:val="22"/>
+          <w:szCs w:val="22"/>
+          <w:lang w:val="tr-TR" w:eastAsia="en-US" w:bidi="ar-SA"/>
+        </w:rPr>
+        <w:t>&gt;                         -DBUILD_SHARED_LIBS=OFF)</w:t>
+      </w:r>
+    </w:p>
+    <w:p>
+      <w:pPr>
+        <w:pStyle w:val="ListParagraph"/>
+        <w:ind w:left="1068" w:hanging="0"/>
+        <w:rPr>
+          <w:rFonts w:ascii="Courier New" w:hAnsi="Courier New" w:eastAsia="Calibri" w:cs="Courier New" w:eastAsiaTheme="minorHAnsi"/>
+          <w:color w:val="00000A"/>
+          <w:kern w:val="0"/>
+          <w:sz w:val="22"/>
+          <w:szCs w:val="22"/>
+          <w:lang w:val="tr-TR" w:eastAsia="en-US" w:bidi="ar-SA"/>
+        </w:rPr>
+      </w:pPr>
+      <w:r>
+        <w:rPr>
+          <w:rFonts w:eastAsia="Calibri" w:cs="Courier New" w:eastAsiaTheme="minorHAnsi" w:ascii="Courier New" w:hAnsi="Courier New"/>
+          <w:color w:val="00000A"/>
+          <w:kern w:val="0"/>
+          <w:sz w:val="22"/>
+          <w:szCs w:val="22"/>
+          <w:lang w:val="tr-TR" w:eastAsia="en-US" w:bidi="ar-SA"/>
+        </w:rPr>
+        <w:t>105,106c104</w:t>
+      </w:r>
+    </w:p>
+    <w:p>
+      <w:pPr>
+        <w:pStyle w:val="ListParagraph"/>
+        <w:ind w:left="1068" w:hanging="0"/>
+        <w:rPr>
+          <w:rFonts w:ascii="Courier New" w:hAnsi="Courier New" w:eastAsia="Calibri" w:cs="Courier New" w:eastAsiaTheme="minorHAnsi"/>
+          <w:color w:val="00000A"/>
+          <w:kern w:val="0"/>
+          <w:sz w:val="22"/>
+          <w:szCs w:val="22"/>
+          <w:lang w:val="tr-TR" w:eastAsia="en-US" w:bidi="ar-SA"/>
+        </w:rPr>
+      </w:pPr>
+      <w:r>
+        <w:rPr>
+          <w:rFonts w:eastAsia="Calibri" w:cs="Courier New" w:eastAsiaTheme="minorHAnsi" w:ascii="Courier New" w:hAnsi="Courier New"/>
+          <w:color w:val="00000A"/>
+          <w:kern w:val="0"/>
+          <w:sz w:val="22"/>
+          <w:szCs w:val="22"/>
+          <w:lang w:val="tr-TR" w:eastAsia="en-US" w:bidi="ar-SA"/>
+        </w:rPr>
+        <w:t>&lt;                       -DBUILD_SHARED_LIBS=OFF</w:t>
+      </w:r>
+    </w:p>
+    <w:p>
+      <w:pPr>
+        <w:pStyle w:val="ListParagraph"/>
+        <w:ind w:left="1068" w:hanging="0"/>
+        <w:rPr>
+          <w:rFonts w:ascii="Courier New" w:hAnsi="Courier New" w:eastAsia="Calibri" w:cs="Courier New" w:eastAsiaTheme="minorHAnsi"/>
+          <w:color w:val="00000A"/>
+          <w:kern w:val="0"/>
+          <w:sz w:val="22"/>
+          <w:szCs w:val="22"/>
+          <w:lang w:val="tr-TR" w:eastAsia="en-US" w:bidi="ar-SA"/>
+        </w:rPr>
+      </w:pPr>
+      <w:r>
+        <w:rPr>
+          <w:rFonts w:eastAsia="Calibri" w:cs="Courier New" w:eastAsiaTheme="minorHAnsi" w:ascii="Courier New" w:hAnsi="Courier New"/>
+          <w:color w:val="00000A"/>
+          <w:kern w:val="0"/>
+          <w:sz w:val="22"/>
+          <w:szCs w:val="22"/>
+          <w:lang w:val="tr-TR" w:eastAsia="en-US" w:bidi="ar-SA"/>
+        </w:rPr>
+        <w:t>&lt;                       -</w:t>
+      </w:r>
+      <w:r>
+        <w:rPr>
+          <w:rFonts w:eastAsia="Calibri" w:cs="Courier New" w:eastAsiaTheme="minorHAnsi" w:ascii="Courier New" w:hAnsi="Courier New"/>
+          <w:b/>
+          <w:bCs/>
+          <w:color w:val="C00000"/>
+          <w:kern w:val="0"/>
+          <w:sz w:val="22"/>
+          <w:szCs w:val="22"/>
+          <w:lang w:val="tr-TR" w:eastAsia="en-US" w:bidi="ar-SA"/>
+        </w:rPr>
+        <w:t>DCMAKE_C_FLAGS=-fPIC</w:t>
+      </w:r>
+      <w:r>
+        <w:rPr>
+          <w:rFonts w:eastAsia="Calibri" w:cs="Courier New" w:eastAsiaTheme="minorHAnsi" w:ascii="Courier New" w:hAnsi="Courier New"/>
+          <w:color w:val="00000A"/>
+          <w:kern w:val="0"/>
+          <w:sz w:val="22"/>
+          <w:szCs w:val="22"/>
+          <w:lang w:val="tr-TR" w:eastAsia="en-US" w:bidi="ar-SA"/>
+        </w:rPr>
+        <w:t>)</w:t>
+      </w:r>
+    </w:p>
+    <w:p>
+      <w:pPr>
+        <w:pStyle w:val="ListParagraph"/>
+        <w:ind w:left="1068" w:hanging="0"/>
+        <w:rPr>
+          <w:rFonts w:ascii="Courier New" w:hAnsi="Courier New" w:eastAsia="Calibri" w:cs="Courier New" w:eastAsiaTheme="minorHAnsi"/>
+          <w:color w:val="00000A"/>
+          <w:kern w:val="0"/>
+          <w:sz w:val="22"/>
+          <w:szCs w:val="22"/>
+          <w:lang w:val="tr-TR" w:eastAsia="en-US" w:bidi="ar-SA"/>
+        </w:rPr>
+      </w:pPr>
+      <w:r>
+        <w:rPr>
+          <w:rFonts w:eastAsia="Calibri" w:cs="Courier New" w:eastAsiaTheme="minorHAnsi" w:ascii="Courier New" w:hAnsi="Courier New"/>
+          <w:color w:val="00000A"/>
+          <w:kern w:val="0"/>
+          <w:sz w:val="22"/>
+          <w:szCs w:val="22"/>
+          <w:lang w:val="tr-TR" w:eastAsia="en-US" w:bidi="ar-SA"/>
+        </w:rPr>
+        <w:t>---</w:t>
+      </w:r>
+    </w:p>
+    <w:p>
+      <w:pPr>
+        <w:pStyle w:val="ListParagraph"/>
+        <w:ind w:left="1068" w:hanging="0"/>
+        <w:rPr>
+          <w:rFonts w:ascii="Courier New" w:hAnsi="Courier New" w:eastAsia="Calibri" w:cs="Courier New" w:eastAsiaTheme="minorHAnsi"/>
+          <w:color w:val="00000A"/>
+          <w:kern w:val="0"/>
+          <w:sz w:val="22"/>
+          <w:szCs w:val="22"/>
+          <w:lang w:val="tr-TR" w:eastAsia="en-US" w:bidi="ar-SA"/>
+        </w:rPr>
+      </w:pPr>
+      <w:r>
+        <w:rPr>
+          <w:rFonts w:eastAsia="Calibri" w:cs="Courier New" w:eastAsiaTheme="minorHAnsi" w:ascii="Courier New" w:hAnsi="Courier New"/>
+          <w:color w:val="00000A"/>
+          <w:kern w:val="0"/>
+          <w:sz w:val="22"/>
+          <w:szCs w:val="22"/>
+          <w:lang w:val="tr-TR" w:eastAsia="en-US" w:bidi="ar-SA"/>
+        </w:rPr>
+        <w:t>&gt;                       -DBUILD_SHARED_LIBS=OFF)</w:t>
+      </w:r>
+    </w:p>
+    <w:p>
+      <w:pPr>
+        <w:pStyle w:val="ListParagraph"/>
+        <w:ind w:left="1068" w:hanging="0"/>
+        <w:rPr>
+          <w:rFonts w:ascii="Courier New" w:hAnsi="Courier New" w:eastAsia="Calibri" w:cs="Courier New" w:eastAsiaTheme="minorHAnsi"/>
+          <w:color w:val="00000A"/>
+          <w:kern w:val="0"/>
+          <w:sz w:val="22"/>
+          <w:szCs w:val="22"/>
+          <w:lang w:val="tr-TR" w:eastAsia="en-US" w:bidi="ar-SA"/>
+        </w:rPr>
+      </w:pPr>
+      <w:r>
+        <w:rPr>
+          <w:rFonts w:eastAsia="Calibri" w:cs="Courier New" w:eastAsiaTheme="minorHAnsi" w:ascii="Courier New" w:hAnsi="Courier New"/>
+          <w:color w:val="00000A"/>
+          <w:kern w:val="0"/>
+          <w:sz w:val="22"/>
+          <w:szCs w:val="22"/>
+          <w:lang w:val="tr-TR" w:eastAsia="en-US" w:bidi="ar-SA"/>
+        </w:rPr>
+        <w:t>138c136</w:t>
+      </w:r>
+    </w:p>
+    <w:p>
+      <w:pPr>
+        <w:pStyle w:val="ListParagraph"/>
+        <w:ind w:left="1068" w:hanging="0"/>
+        <w:rPr>
+          <w:rFonts w:ascii="Courier New" w:hAnsi="Courier New" w:eastAsia="Calibri" w:cs="Courier New" w:eastAsiaTheme="minorHAnsi"/>
+          <w:color w:val="00000A"/>
+          <w:kern w:val="0"/>
+          <w:sz w:val="22"/>
+          <w:szCs w:val="22"/>
+          <w:lang w:val="tr-TR" w:eastAsia="en-US" w:bidi="ar-SA"/>
+        </w:rPr>
+      </w:pPr>
+      <w:r>
+        <w:rPr>
+          <w:rFonts w:eastAsia="Calibri" w:cs="Courier New" w:eastAsiaTheme="minorHAnsi" w:ascii="Courier New" w:hAnsi="Courier New"/>
+          <w:color w:val="00000A"/>
+          <w:kern w:val="0"/>
+          <w:sz w:val="22"/>
+          <w:szCs w:val="22"/>
+          <w:lang w:val="tr-TR" w:eastAsia="en-US" w:bidi="ar-SA"/>
+        </w:rPr>
+        <w:t>&lt;   set(LZ4_STATIC_LIB "${LZ4_PREFIX}/</w:t>
+      </w:r>
+      <w:r>
+        <w:rPr>
+          <w:rFonts w:eastAsia="Calibri" w:cs="Courier New" w:eastAsiaTheme="minorHAnsi" w:ascii="Courier New" w:hAnsi="Courier New"/>
+          <w:b/>
+          <w:bCs/>
+          <w:color w:val="C00000"/>
+          <w:kern w:val="0"/>
+          <w:sz w:val="22"/>
+          <w:szCs w:val="22"/>
+          <w:lang w:val="tr-TR" w:eastAsia="en-US" w:bidi="ar-SA"/>
+        </w:rPr>
+        <w:t>lib64</w:t>
+      </w:r>
+      <w:r>
+        <w:rPr>
+          <w:rFonts w:eastAsia="Calibri" w:cs="Courier New" w:eastAsiaTheme="minorHAnsi" w:ascii="Courier New" w:hAnsi="Courier New"/>
+          <w:color w:val="00000A"/>
+          <w:kern w:val="0"/>
+          <w:sz w:val="22"/>
+          <w:szCs w:val="22"/>
+          <w:lang w:val="tr-TR" w:eastAsia="en-US" w:bidi="ar-SA"/>
+        </w:rPr>
+        <w:t>/${CMAKE_STATIC_LIBRARY_PREFIX}lz4${CMAKE_STATIC_LIBRARY_SUFFIX}")</w:t>
+      </w:r>
+    </w:p>
+    <w:p>
+      <w:pPr>
+        <w:pStyle w:val="ListParagraph"/>
+        <w:ind w:left="1068" w:hanging="0"/>
+        <w:rPr>
+          <w:rFonts w:ascii="Courier New" w:hAnsi="Courier New" w:eastAsia="Calibri" w:cs="Courier New" w:eastAsiaTheme="minorHAnsi"/>
+          <w:color w:val="00000A"/>
+          <w:kern w:val="0"/>
+          <w:sz w:val="22"/>
+          <w:szCs w:val="22"/>
+          <w:lang w:val="tr-TR" w:eastAsia="en-US" w:bidi="ar-SA"/>
+        </w:rPr>
+      </w:pPr>
+      <w:r>
+        <w:rPr>
+          <w:rFonts w:eastAsia="Calibri" w:cs="Courier New" w:eastAsiaTheme="minorHAnsi" w:ascii="Courier New" w:hAnsi="Courier New"/>
+          <w:color w:val="00000A"/>
+          <w:kern w:val="0"/>
+          <w:sz w:val="22"/>
+          <w:szCs w:val="22"/>
+          <w:lang w:val="tr-TR" w:eastAsia="en-US" w:bidi="ar-SA"/>
+        </w:rPr>
+        <w:t>---</w:t>
+      </w:r>
+    </w:p>
+    <w:p>
+      <w:pPr>
+        <w:pStyle w:val="ListParagraph"/>
+        <w:ind w:left="1068" w:hanging="0"/>
+        <w:rPr>
+          <w:rFonts w:ascii="Courier New" w:hAnsi="Courier New" w:eastAsia="Calibri" w:cs="Courier New" w:eastAsiaTheme="minorHAnsi"/>
+          <w:color w:val="00000A"/>
+          <w:kern w:val="0"/>
+          <w:sz w:val="22"/>
+          <w:szCs w:val="22"/>
+          <w:lang w:val="tr-TR" w:eastAsia="en-US" w:bidi="ar-SA"/>
+        </w:rPr>
+      </w:pPr>
+      <w:r>
+        <w:rPr>
+          <w:rFonts w:eastAsia="Calibri" w:cs="Courier New" w:eastAsiaTheme="minorHAnsi" w:ascii="Courier New" w:hAnsi="Courier New"/>
+          <w:color w:val="00000A"/>
+          <w:kern w:val="0"/>
+          <w:sz w:val="22"/>
+          <w:szCs w:val="22"/>
+          <w:lang w:val="tr-TR" w:eastAsia="en-US" w:bidi="ar-SA"/>
+        </w:rPr>
+        <w:t>&gt;   set(LZ4_STATIC_LIB "${LZ4_PREFIX}/</w:t>
+      </w:r>
+      <w:r>
+        <w:rPr>
+          <w:rFonts w:eastAsia="Calibri" w:cs="Courier New" w:eastAsiaTheme="minorHAnsi" w:ascii="Courier New" w:hAnsi="Courier New"/>
+          <w:b/>
+          <w:bCs/>
+          <w:color w:val="C00000"/>
+          <w:kern w:val="0"/>
+          <w:sz w:val="22"/>
+          <w:szCs w:val="22"/>
+          <w:lang w:val="tr-TR" w:eastAsia="en-US" w:bidi="ar-SA"/>
+        </w:rPr>
+        <w:t>lib</w:t>
+      </w:r>
+      <w:r>
+        <w:rPr>
+          <w:rFonts w:eastAsia="Calibri" w:cs="Courier New" w:eastAsiaTheme="minorHAnsi" w:ascii="Courier New" w:hAnsi="Courier New"/>
+          <w:color w:val="00000A"/>
+          <w:kern w:val="0"/>
+          <w:sz w:val="22"/>
+          <w:szCs w:val="22"/>
+          <w:lang w:val="tr-TR" w:eastAsia="en-US" w:bidi="ar-SA"/>
+        </w:rPr>
+        <w:t>/${CMAKE_STATIC_LIBRARY_PREFIX}lz4${CMAKE_STATIC_LIBRARY_SUFFIX}")</w:t>
+      </w:r>
+    </w:p>
+    <w:p>
+      <w:pPr>
+        <w:pStyle w:val="ListParagraph"/>
+        <w:ind w:left="1068" w:hanging="0"/>
+        <w:rPr>
+          <w:rFonts w:ascii="Courier New" w:hAnsi="Courier New" w:eastAsia="Calibri" w:cs="Courier New" w:eastAsiaTheme="minorHAnsi"/>
+          <w:color w:val="00000A"/>
+          <w:kern w:val="0"/>
+          <w:sz w:val="22"/>
+          <w:szCs w:val="22"/>
+          <w:lang w:val="tr-TR" w:eastAsia="en-US" w:bidi="ar-SA"/>
+        </w:rPr>
+      </w:pPr>
+      <w:r>
+        <w:rPr>
+          <w:rFonts w:eastAsia="Calibri" w:cs="Courier New" w:eastAsiaTheme="minorHAnsi" w:ascii="Courier New" w:hAnsi="Courier New"/>
+          <w:color w:val="00000A"/>
+          <w:kern w:val="0"/>
+          <w:sz w:val="22"/>
+          <w:szCs w:val="22"/>
+          <w:lang w:val="tr-TR" w:eastAsia="en-US" w:bidi="ar-SA"/>
+        </w:rPr>
+        <w:t>229,230c227</w:t>
+      </w:r>
+    </w:p>
+    <w:p>
+      <w:pPr>
+        <w:pStyle w:val="ListParagraph"/>
+        <w:ind w:left="1068" w:hanging="0"/>
+        <w:rPr>
+          <w:rFonts w:ascii="Courier New" w:hAnsi="Courier New" w:eastAsia="Calibri" w:cs="Courier New" w:eastAsiaTheme="minorHAnsi"/>
+          <w:color w:val="00000A"/>
+          <w:kern w:val="0"/>
+          <w:sz w:val="22"/>
+          <w:szCs w:val="22"/>
+          <w:lang w:val="tr-TR" w:eastAsia="en-US" w:bidi="ar-SA"/>
+        </w:rPr>
+      </w:pPr>
+      <w:r>
+        <w:rPr>
+          <w:rFonts w:eastAsia="Calibri" w:cs="Courier New" w:eastAsiaTheme="minorHAnsi" w:ascii="Courier New" w:hAnsi="Courier New"/>
+          <w:color w:val="00000A"/>
+          <w:kern w:val="0"/>
+          <w:sz w:val="22"/>
+          <w:szCs w:val="22"/>
+          <w:lang w:val="tr-TR" w:eastAsia="en-US" w:bidi="ar-SA"/>
+        </w:rPr>
+        <w:t>&lt;                           -Dprotobuf_BUILD_TESTS=OFF</w:t>
+      </w:r>
+    </w:p>
+    <w:p>
+      <w:pPr>
+        <w:pStyle w:val="ListParagraph"/>
+        <w:ind w:left="1068" w:hanging="0"/>
+        <w:rPr>
+          <w:rFonts w:ascii="Courier New" w:hAnsi="Courier New" w:eastAsia="Calibri" w:cs="Courier New" w:eastAsiaTheme="minorHAnsi"/>
+          <w:color w:val="00000A"/>
+          <w:kern w:val="0"/>
+          <w:sz w:val="22"/>
+          <w:szCs w:val="22"/>
+          <w:lang w:val="tr-TR" w:eastAsia="en-US" w:bidi="ar-SA"/>
+        </w:rPr>
+      </w:pPr>
+      <w:r>
+        <w:rPr>
+          <w:rFonts w:eastAsia="Calibri" w:cs="Courier New" w:eastAsiaTheme="minorHAnsi" w:ascii="Courier New" w:hAnsi="Courier New"/>
+          <w:color w:val="00000A"/>
+          <w:kern w:val="0"/>
+          <w:sz w:val="22"/>
+          <w:szCs w:val="22"/>
+          <w:lang w:val="tr-TR" w:eastAsia="en-US" w:bidi="ar-SA"/>
+        </w:rPr>
+        <w:t xml:space="preserve">&lt;                           </w:t>
+      </w:r>
+      <w:r>
+        <w:rPr>
+          <w:rFonts w:eastAsia="Calibri" w:cs="Courier New" w:eastAsiaTheme="minorHAnsi" w:ascii="Courier New" w:hAnsi="Courier New"/>
+          <w:b/>
+          <w:bCs/>
+          <w:color w:val="C00000"/>
+          <w:kern w:val="0"/>
+          <w:sz w:val="22"/>
+          <w:szCs w:val="22"/>
+          <w:lang w:val="tr-TR" w:eastAsia="en-US" w:bidi="ar-SA"/>
+        </w:rPr>
+        <w:t>-DCMAKE_CXX_FLAGS=-fPIC</w:t>
+      </w:r>
+      <w:r>
+        <w:rPr>
+          <w:rFonts w:eastAsia="Calibri" w:cs="Courier New" w:eastAsiaTheme="minorHAnsi" w:ascii="Courier New" w:hAnsi="Courier New"/>
+          <w:color w:val="00000A"/>
+          <w:kern w:val="0"/>
+          <w:sz w:val="22"/>
+          <w:szCs w:val="22"/>
+          <w:lang w:val="tr-TR" w:eastAsia="en-US" w:bidi="ar-SA"/>
+        </w:rPr>
+        <w:t>)</w:t>
+      </w:r>
+    </w:p>
+    <w:p>
+      <w:pPr>
+        <w:pStyle w:val="ListParagraph"/>
+        <w:ind w:left="1068" w:hanging="0"/>
+        <w:rPr>
+          <w:rFonts w:ascii="Courier New" w:hAnsi="Courier New" w:eastAsia="Calibri" w:cs="Courier New" w:eastAsiaTheme="minorHAnsi"/>
+          <w:color w:val="00000A"/>
+          <w:kern w:val="0"/>
+          <w:sz w:val="22"/>
+          <w:szCs w:val="22"/>
+          <w:lang w:val="tr-TR" w:eastAsia="en-US" w:bidi="ar-SA"/>
+        </w:rPr>
+      </w:pPr>
+      <w:r>
+        <w:rPr>
+          <w:rFonts w:eastAsia="Calibri" w:cs="Courier New" w:eastAsiaTheme="minorHAnsi" w:ascii="Courier New" w:hAnsi="Courier New"/>
+          <w:color w:val="00000A"/>
+          <w:kern w:val="0"/>
+          <w:sz w:val="22"/>
+          <w:szCs w:val="22"/>
+          <w:lang w:val="tr-TR" w:eastAsia="en-US" w:bidi="ar-SA"/>
+        </w:rPr>
+        <w:t>---</w:t>
+      </w:r>
+    </w:p>
+    <w:p>
+      <w:pPr>
+        <w:pStyle w:val="ListParagraph"/>
+        <w:ind w:left="1068" w:hanging="0"/>
+        <w:rPr>
+          <w:rFonts w:ascii="Courier New" w:hAnsi="Courier New" w:eastAsia="Calibri" w:cs="Courier New" w:eastAsiaTheme="minorHAnsi"/>
+          <w:color w:val="00000A"/>
+          <w:kern w:val="0"/>
+          <w:sz w:val="22"/>
+          <w:szCs w:val="22"/>
+          <w:lang w:val="tr-TR" w:eastAsia="en-US" w:bidi="ar-SA"/>
+        </w:rPr>
+      </w:pPr>
+      <w:r>
+        <w:rPr>
+          <w:rFonts w:eastAsia="Calibri" w:cs="Courier New" w:eastAsiaTheme="minorHAnsi" w:ascii="Courier New" w:hAnsi="Courier New"/>
+          <w:color w:val="00000A"/>
+          <w:kern w:val="0"/>
+          <w:sz w:val="22"/>
+          <w:szCs w:val="22"/>
+          <w:lang w:val="tr-TR" w:eastAsia="en-US" w:bidi="ar-SA"/>
+        </w:rPr>
+        <w:t>&gt;                           -Dprotobuf_BUILD_TESTS=OFF)</w:t>
+      </w:r>
+    </w:p>
+    <w:p>
+      <w:pPr>
+        <w:pStyle w:val="ListParagraph"/>
+        <w:ind w:left="1068" w:hanging="0"/>
+        <w:rPr>
+          <w:rFonts w:ascii="Courier New" w:hAnsi="Courier New" w:eastAsia="Calibri" w:cs="Courier New" w:eastAsiaTheme="minorHAnsi"/>
+          <w:color w:val="00000A"/>
+          <w:kern w:val="0"/>
+          <w:sz w:val="22"/>
+          <w:szCs w:val="22"/>
+          <w:lang w:val="tr-TR" w:eastAsia="en-US" w:bidi="ar-SA"/>
+        </w:rPr>
+      </w:pPr>
+      <w:r>
+        <w:rPr>
+          <w:rFonts w:eastAsia="Calibri" w:cs="Courier New" w:eastAsiaTheme="minorHAnsi" w:ascii="Courier New" w:hAnsi="Courier New"/>
+          <w:color w:val="00000A"/>
+          <w:kern w:val="0"/>
+          <w:sz w:val="22"/>
+          <w:szCs w:val="22"/>
+          <w:lang w:val="tr-TR" w:eastAsia="en-US" w:bidi="ar-SA"/>
+        </w:rPr>
+        <w:t>238,239c235,236</w:t>
+      </w:r>
+    </w:p>
+    <w:p>
+      <w:pPr>
+        <w:pStyle w:val="ListParagraph"/>
+        <w:ind w:left="1068" w:hanging="0"/>
+        <w:rPr>
+          <w:rFonts w:ascii="Courier New" w:hAnsi="Courier New" w:eastAsia="Calibri" w:cs="Courier New" w:eastAsiaTheme="minorHAnsi"/>
+          <w:color w:val="00000A"/>
+          <w:kern w:val="0"/>
+          <w:sz w:val="22"/>
+          <w:szCs w:val="22"/>
+          <w:lang w:val="tr-TR" w:eastAsia="en-US" w:bidi="ar-SA"/>
+        </w:rPr>
+      </w:pPr>
+      <w:r>
+        <w:rPr>
+          <w:rFonts w:eastAsia="Calibri" w:cs="Courier New" w:eastAsiaTheme="minorHAnsi" w:ascii="Courier New" w:hAnsi="Courier New"/>
+          <w:color w:val="00000A"/>
+          <w:kern w:val="0"/>
+          <w:sz w:val="22"/>
+          <w:szCs w:val="22"/>
+          <w:lang w:val="tr-TR" w:eastAsia="en-US" w:bidi="ar-SA"/>
+        </w:rPr>
+        <w:t>&lt;   set(PROTOBUF_STATIC_LIB "${PROTOBUF_PREFIX}/</w:t>
+      </w:r>
+      <w:r>
+        <w:rPr>
+          <w:rFonts w:eastAsia="Calibri" w:cs="Courier New" w:eastAsiaTheme="minorHAnsi" w:ascii="Courier New" w:hAnsi="Courier New"/>
+          <w:b/>
+          <w:bCs/>
+          <w:color w:val="C00000"/>
+          <w:kern w:val="0"/>
+          <w:sz w:val="22"/>
+          <w:szCs w:val="22"/>
+          <w:lang w:val="tr-TR" w:eastAsia="en-US" w:bidi="ar-SA"/>
+        </w:rPr>
+        <w:t>lib64</w:t>
+      </w:r>
+      <w:r>
+        <w:rPr>
+          <w:rFonts w:eastAsia="Calibri" w:cs="Courier New" w:eastAsiaTheme="minorHAnsi" w:ascii="Courier New" w:hAnsi="Courier New"/>
+          <w:color w:val="00000A"/>
+          <w:kern w:val="0"/>
+          <w:sz w:val="22"/>
+          <w:szCs w:val="22"/>
+          <w:lang w:val="tr-TR" w:eastAsia="en-US" w:bidi="ar-SA"/>
+        </w:rPr>
+        <w:t>/${PROTOBUF_STATIC_LIB_PREFIX}protobuf${CMAKE_STATIC_LIBRARY_SUFFIX}")</w:t>
+      </w:r>
+    </w:p>
+    <w:p>
+      <w:pPr>
+        <w:pStyle w:val="ListParagraph"/>
+        <w:ind w:left="1068" w:hanging="0"/>
+        <w:rPr>
+          <w:rFonts w:ascii="Courier New" w:hAnsi="Courier New" w:eastAsia="Calibri" w:cs="Courier New" w:eastAsiaTheme="minorHAnsi"/>
+          <w:color w:val="00000A"/>
+          <w:kern w:val="0"/>
+          <w:sz w:val="22"/>
+          <w:szCs w:val="22"/>
+          <w:lang w:val="tr-TR" w:eastAsia="en-US" w:bidi="ar-SA"/>
+        </w:rPr>
+      </w:pPr>
+      <w:r>
+        <w:rPr>
+          <w:rFonts w:eastAsia="Calibri" w:cs="Courier New" w:eastAsiaTheme="minorHAnsi" w:ascii="Courier New" w:hAnsi="Courier New"/>
+          <w:color w:val="00000A"/>
+          <w:kern w:val="0"/>
+          <w:sz w:val="22"/>
+          <w:szCs w:val="22"/>
+          <w:lang w:val="tr-TR" w:eastAsia="en-US" w:bidi="ar-SA"/>
+        </w:rPr>
+        <w:t>&lt;   set(PROTOC_STATIC_LIB "${PROTOBUF_PREFIX}/</w:t>
+      </w:r>
+      <w:r>
+        <w:rPr>
+          <w:rFonts w:eastAsia="Calibri" w:cs="Courier New" w:eastAsiaTheme="minorHAnsi" w:ascii="Courier New" w:hAnsi="Courier New"/>
+          <w:b/>
+          <w:bCs/>
+          <w:color w:val="C00000"/>
+          <w:kern w:val="0"/>
+          <w:sz w:val="22"/>
+          <w:szCs w:val="22"/>
+          <w:lang w:val="tr-TR" w:eastAsia="en-US" w:bidi="ar-SA"/>
+        </w:rPr>
+        <w:t>lib64</w:t>
+      </w:r>
+      <w:r>
+        <w:rPr>
+          <w:rFonts w:eastAsia="Calibri" w:cs="Courier New" w:eastAsiaTheme="minorHAnsi" w:ascii="Courier New" w:hAnsi="Courier New"/>
+          <w:color w:val="00000A"/>
+          <w:kern w:val="0"/>
+          <w:sz w:val="22"/>
+          <w:szCs w:val="22"/>
+          <w:lang w:val="tr-TR" w:eastAsia="en-US" w:bidi="ar-SA"/>
+        </w:rPr>
+        <w:t>/${PROTOBUF_STATIC_LIB_PREFIX}protoc${CMAKE_STATIC_LIBRARY_SUFFIX}")</w:t>
+      </w:r>
+    </w:p>
+    <w:p>
+      <w:pPr>
+        <w:pStyle w:val="ListParagraph"/>
+        <w:ind w:left="1068" w:hanging="0"/>
+        <w:rPr>
+          <w:rFonts w:ascii="Courier New" w:hAnsi="Courier New" w:eastAsia="Calibri" w:cs="Courier New" w:eastAsiaTheme="minorHAnsi"/>
+          <w:color w:val="00000A"/>
+          <w:kern w:val="0"/>
+          <w:sz w:val="22"/>
+          <w:szCs w:val="22"/>
+          <w:lang w:val="tr-TR" w:eastAsia="en-US" w:bidi="ar-SA"/>
+        </w:rPr>
+      </w:pPr>
+      <w:r>
+        <w:rPr>
+          <w:rFonts w:eastAsia="Calibri" w:cs="Courier New" w:eastAsiaTheme="minorHAnsi" w:ascii="Courier New" w:hAnsi="Courier New"/>
+          <w:color w:val="00000A"/>
+          <w:kern w:val="0"/>
+          <w:sz w:val="22"/>
+          <w:szCs w:val="22"/>
+          <w:lang w:val="tr-TR" w:eastAsia="en-US" w:bidi="ar-SA"/>
+        </w:rPr>
+        <w:t>---</w:t>
+      </w:r>
+    </w:p>
+    <w:p>
+      <w:pPr>
+        <w:pStyle w:val="ListParagraph"/>
+        <w:ind w:left="1068" w:hanging="0"/>
+        <w:rPr>
+          <w:rFonts w:ascii="Courier New" w:hAnsi="Courier New" w:eastAsia="Calibri" w:cs="Courier New" w:eastAsiaTheme="minorHAnsi"/>
+          <w:color w:val="00000A"/>
+          <w:kern w:val="0"/>
+          <w:sz w:val="22"/>
+          <w:szCs w:val="22"/>
+          <w:lang w:val="tr-TR" w:eastAsia="en-US" w:bidi="ar-SA"/>
+        </w:rPr>
+      </w:pPr>
+      <w:r>
+        <w:rPr>
+          <w:rFonts w:eastAsia="Calibri" w:cs="Courier New" w:eastAsiaTheme="minorHAnsi" w:ascii="Courier New" w:hAnsi="Courier New"/>
+          <w:color w:val="00000A"/>
+          <w:kern w:val="0"/>
+          <w:sz w:val="22"/>
+          <w:szCs w:val="22"/>
+          <w:lang w:val="tr-TR" w:eastAsia="en-US" w:bidi="ar-SA"/>
+        </w:rPr>
+        <w:t>&gt;   set(PROTOBUF_STATIC_LIB "${PROTOBUF_PREFIX}/</w:t>
+      </w:r>
+      <w:r>
+        <w:rPr>
+          <w:rFonts w:eastAsia="Calibri" w:cs="Courier New" w:eastAsiaTheme="minorHAnsi" w:ascii="Courier New" w:hAnsi="Courier New"/>
+          <w:b/>
+          <w:bCs/>
+          <w:color w:val="C00000"/>
+          <w:kern w:val="0"/>
+          <w:sz w:val="22"/>
+          <w:szCs w:val="22"/>
+          <w:lang w:val="tr-TR" w:eastAsia="en-US" w:bidi="ar-SA"/>
+        </w:rPr>
+        <w:t>lib</w:t>
+      </w:r>
+      <w:r>
+        <w:rPr>
+          <w:rFonts w:eastAsia="Calibri" w:cs="Courier New" w:eastAsiaTheme="minorHAnsi" w:ascii="Courier New" w:hAnsi="Courier New"/>
+          <w:color w:val="00000A"/>
+          <w:kern w:val="0"/>
+          <w:sz w:val="22"/>
+          <w:szCs w:val="22"/>
+          <w:lang w:val="tr-TR" w:eastAsia="en-US" w:bidi="ar-SA"/>
+        </w:rPr>
+        <w:t>/${PROTOBUF_STATIC_LIB_PREFIX}protobuf${CMAKE_STATIC_LIBRARY_SUFFIX}")</w:t>
+      </w:r>
+    </w:p>
+    <w:p>
+      <w:pPr>
+        <w:pStyle w:val="ListParagraph"/>
+        <w:ind w:left="1068" w:hanging="0"/>
+        <w:rPr>
+          <w:rFonts w:ascii="Courier New" w:hAnsi="Courier New" w:eastAsia="Calibri" w:cs="Courier New" w:eastAsiaTheme="minorHAnsi"/>
+          <w:color w:val="00000A"/>
+          <w:kern w:val="0"/>
+          <w:sz w:val="22"/>
+          <w:szCs w:val="22"/>
+          <w:lang w:val="tr-TR" w:eastAsia="en-US" w:bidi="ar-SA"/>
+        </w:rPr>
+      </w:pPr>
+      <w:r>
+        <w:rPr>
+          <w:rFonts w:eastAsia="Calibri" w:cs="Courier New" w:eastAsiaTheme="minorHAnsi" w:ascii="Courier New" w:hAnsi="Courier New"/>
+          <w:color w:val="00000A"/>
+          <w:kern w:val="0"/>
+          <w:sz w:val="22"/>
+          <w:szCs w:val="22"/>
+          <w:lang w:val="tr-TR" w:eastAsia="en-US" w:bidi="ar-SA"/>
+        </w:rPr>
+        <w:t>&gt;   set(PROTOC_STATIC_LIB "${PROTOBUF_PREFIX}/</w:t>
+      </w:r>
+      <w:r>
+        <w:rPr>
+          <w:rFonts w:eastAsia="Calibri" w:cs="Courier New" w:eastAsiaTheme="minorHAnsi" w:ascii="Courier New" w:hAnsi="Courier New"/>
+          <w:b/>
+          <w:bCs/>
+          <w:color w:val="C00000"/>
+          <w:kern w:val="0"/>
+          <w:sz w:val="22"/>
+          <w:szCs w:val="22"/>
+          <w:lang w:val="tr-TR" w:eastAsia="en-US" w:bidi="ar-SA"/>
+        </w:rPr>
+        <w:t>lib</w:t>
+      </w:r>
+      <w:r>
+        <w:rPr>
+          <w:rFonts w:eastAsia="Calibri" w:cs="Courier New" w:eastAsiaTheme="minorHAnsi" w:ascii="Courier New" w:hAnsi="Courier New"/>
+          <w:color w:val="00000A"/>
+          <w:kern w:val="0"/>
+          <w:sz w:val="22"/>
+          <w:szCs w:val="22"/>
+          <w:lang w:val="tr-TR" w:eastAsia="en-US" w:bidi="ar-SA"/>
+        </w:rPr>
+        <w:t>/${PROTOBUF_STATIC_LIB_PREFIX}protoc${CMAKE_STATIC_LIBRARY_SUFFIX}")</w:t>
       </w:r>
     </w:p>
     <w:p>
@@ -2899,7 +4308,7 @@
         <w:docPartGallery w:val="Page Numbers (Bottom of Page)"/>
         <w:docPartUnique w:val="true"/>
       </w:docPartObj>
-      <w:id w:val="1351629031"/>
+      <w:id w:val="597967331"/>
     </w:sdtPr>
     <w:sdtContent>
       <w:p>
@@ -2921,7 +4330,7 @@
         </w:r>
         <w:r>
           <w:rPr/>
-          <w:t>5</w:t>
+          <w:t>7</w:t>
         </w:r>
         <w:r>
           <w:rPr/>
@@ -2950,7 +4359,7 @@
         <w:docPartGallery w:val="Watermarks"/>
         <w:docPartUnique w:val="true"/>
       </w:docPartObj>
-      <w:id w:val="1614733968"/>
+      <w:id w:val="622208220"/>
     </w:sdtPr>
     <w:sdtContent>
       <w:p>
@@ -2984,7 +4393,7 @@
                 <v:h position="@0,21600"/>
               </v:handles>
             </v:shapetype>
-            <v:shape id="PowerPlusWaterMarkObject357831064" o:spid="shape_0" fillcolor="silver" stroked="f" style="position:absolute;margin-left:55.45pt;margin-top:280.35pt;width:412.3pt;height:153.35pt;rotation:315;mso-position-horizontal:center;mso-position-vertical:center;mso-position-vertical-relative:margin" type="shapetype_136">
+            <v:shape id="PowerPlusWaterMarkObject357831064" o:spid="shape_0" fillcolor="silver" stroked="f" style="position:absolute;margin-left:55.65pt;margin-top:280.55pt;width:412pt;height:153.05pt;rotation:315;mso-position-horizontal:center;mso-position-vertical:center;mso-position-vertical-relative:margin" type="shapetype_136">
               <v:path textpathok="t"/>
               <v:textpath on="t" fitshape="t" string="DRAFT" trim="t" style="font-family:&quot;Calibri&quot;;font-size:1pt"/>
               <w10:wrap type="none"/>
@@ -3061,7 +4470,7 @@
         </w:r>
         <w:sdt>
           <w:sdtPr>
-            <w:id w:val="1644562311"/>
+            <w:id w:val="261639300"/>
             <w:dataBinding w:prefixMappings="xmlns:ns0='http://schemas.microsoft.com/office/2006/coverPageProps'" w:xpath="/ns0:CoverPageProperties[1]/ns0:PublishDate[1]" w:storeItemID="{55AF091B-3C7A-41E3-B477-F2FDAA23CFDA}"/>
             <w:alias w:val="Date"/>
           </w:sdtPr>
@@ -3918,6 +5327,461 @@
       <w:rFonts w:ascii="Courier New" w:hAnsi="Courier New" w:cs="Courier New"/>
     </w:rPr>
   </w:style>
+  <w:style w:type="character" w:styleId="ListLabel17">
+    <w:name w:val="ListLabel 17"/>
+    <w:qFormat/>
+    <w:rPr>
+      <w:rFonts w:cs="Symbol"/>
+    </w:rPr>
+  </w:style>
+  <w:style w:type="character" w:styleId="ListLabel18">
+    <w:name w:val="ListLabel 18"/>
+    <w:qFormat/>
+    <w:rPr>
+      <w:rFonts w:cs="Courier New"/>
+    </w:rPr>
+  </w:style>
+  <w:style w:type="character" w:styleId="ListLabel19">
+    <w:name w:val="ListLabel 19"/>
+    <w:qFormat/>
+    <w:rPr>
+      <w:rFonts w:cs="Wingdings"/>
+    </w:rPr>
+  </w:style>
+  <w:style w:type="character" w:styleId="ListLabel20">
+    <w:name w:val="ListLabel 20"/>
+    <w:qFormat/>
+    <w:rPr>
+      <w:rFonts w:cs="Symbol"/>
+    </w:rPr>
+  </w:style>
+  <w:style w:type="character" w:styleId="ListLabel21">
+    <w:name w:val="ListLabel 21"/>
+    <w:qFormat/>
+    <w:rPr>
+      <w:rFonts w:cs="Courier New"/>
+    </w:rPr>
+  </w:style>
+  <w:style w:type="character" w:styleId="ListLabel22">
+    <w:name w:val="ListLabel 22"/>
+    <w:qFormat/>
+    <w:rPr>
+      <w:rFonts w:cs="Wingdings"/>
+    </w:rPr>
+  </w:style>
+  <w:style w:type="character" w:styleId="ListLabel23">
+    <w:name w:val="ListLabel 23"/>
+    <w:qFormat/>
+    <w:rPr>
+      <w:rFonts w:cs="Symbol"/>
+    </w:rPr>
+  </w:style>
+  <w:style w:type="character" w:styleId="ListLabel24">
+    <w:name w:val="ListLabel 24"/>
+    <w:qFormat/>
+    <w:rPr>
+      <w:rFonts w:cs="Courier New"/>
+    </w:rPr>
+  </w:style>
+  <w:style w:type="character" w:styleId="ListLabel25">
+    <w:name w:val="ListLabel 25"/>
+    <w:qFormat/>
+    <w:rPr>
+      <w:rFonts w:cs="Wingdings"/>
+    </w:rPr>
+  </w:style>
+  <w:style w:type="character" w:styleId="ListLabel26">
+    <w:name w:val="ListLabel 26"/>
+    <w:qFormat/>
+    <w:rPr/>
+  </w:style>
+  <w:style w:type="character" w:styleId="ListLabel27">
+    <w:name w:val="ListLabel 27"/>
+    <w:qFormat/>
+    <w:rPr>
+      <w:rFonts w:ascii="Courier New" w:hAnsi="Courier New" w:cs="Courier New"/>
+    </w:rPr>
+  </w:style>
+  <w:style w:type="character" w:styleId="ListLabel28">
+    <w:name w:val="ListLabel 28"/>
+    <w:qFormat/>
+    <w:rPr>
+      <w:rFonts w:cs="Symbol"/>
+    </w:rPr>
+  </w:style>
+  <w:style w:type="character" w:styleId="ListLabel29">
+    <w:name w:val="ListLabel 29"/>
+    <w:qFormat/>
+    <w:rPr>
+      <w:rFonts w:cs="Courier New"/>
+    </w:rPr>
+  </w:style>
+  <w:style w:type="character" w:styleId="ListLabel30">
+    <w:name w:val="ListLabel 30"/>
+    <w:qFormat/>
+    <w:rPr>
+      <w:rFonts w:cs="Wingdings"/>
+    </w:rPr>
+  </w:style>
+  <w:style w:type="character" w:styleId="ListLabel31">
+    <w:name w:val="ListLabel 31"/>
+    <w:qFormat/>
+    <w:rPr>
+      <w:rFonts w:cs="Symbol"/>
+    </w:rPr>
+  </w:style>
+  <w:style w:type="character" w:styleId="ListLabel32">
+    <w:name w:val="ListLabel 32"/>
+    <w:qFormat/>
+    <w:rPr>
+      <w:rFonts w:cs="Courier New"/>
+    </w:rPr>
+  </w:style>
+  <w:style w:type="character" w:styleId="ListLabel33">
+    <w:name w:val="ListLabel 33"/>
+    <w:qFormat/>
+    <w:rPr>
+      <w:rFonts w:cs="Wingdings"/>
+    </w:rPr>
+  </w:style>
+  <w:style w:type="character" w:styleId="ListLabel34">
+    <w:name w:val="ListLabel 34"/>
+    <w:qFormat/>
+    <w:rPr>
+      <w:rFonts w:cs="Symbol"/>
+    </w:rPr>
+  </w:style>
+  <w:style w:type="character" w:styleId="ListLabel35">
+    <w:name w:val="ListLabel 35"/>
+    <w:qFormat/>
+    <w:rPr>
+      <w:rFonts w:cs="Courier New"/>
+    </w:rPr>
+  </w:style>
+  <w:style w:type="character" w:styleId="ListLabel36">
+    <w:name w:val="ListLabel 36"/>
+    <w:qFormat/>
+    <w:rPr>
+      <w:rFonts w:cs="Wingdings"/>
+    </w:rPr>
+  </w:style>
+  <w:style w:type="character" w:styleId="ListLabel37">
+    <w:name w:val="ListLabel 37"/>
+    <w:qFormat/>
+    <w:rPr/>
+  </w:style>
+  <w:style w:type="character" w:styleId="ListLabel38">
+    <w:name w:val="ListLabel 38"/>
+    <w:qFormat/>
+    <w:rPr>
+      <w:rFonts w:ascii="Courier New" w:hAnsi="Courier New" w:cs="Courier New"/>
+    </w:rPr>
+  </w:style>
+  <w:style w:type="character" w:styleId="ListLabel39">
+    <w:name w:val="ListLabel 39"/>
+    <w:qFormat/>
+    <w:rPr>
+      <w:rFonts w:cs="Symbol"/>
+    </w:rPr>
+  </w:style>
+  <w:style w:type="character" w:styleId="ListLabel40">
+    <w:name w:val="ListLabel 40"/>
+    <w:qFormat/>
+    <w:rPr>
+      <w:rFonts w:cs="Courier New"/>
+    </w:rPr>
+  </w:style>
+  <w:style w:type="character" w:styleId="ListLabel41">
+    <w:name w:val="ListLabel 41"/>
+    <w:qFormat/>
+    <w:rPr>
+      <w:rFonts w:cs="Wingdings"/>
+    </w:rPr>
+  </w:style>
+  <w:style w:type="character" w:styleId="ListLabel42">
+    <w:name w:val="ListLabel 42"/>
+    <w:qFormat/>
+    <w:rPr>
+      <w:rFonts w:cs="Symbol"/>
+    </w:rPr>
+  </w:style>
+  <w:style w:type="character" w:styleId="ListLabel43">
+    <w:name w:val="ListLabel 43"/>
+    <w:qFormat/>
+    <w:rPr>
+      <w:rFonts w:cs="Courier New"/>
+    </w:rPr>
+  </w:style>
+  <w:style w:type="character" w:styleId="ListLabel44">
+    <w:name w:val="ListLabel 44"/>
+    <w:qFormat/>
+    <w:rPr>
+      <w:rFonts w:cs="Wingdings"/>
+    </w:rPr>
+  </w:style>
+  <w:style w:type="character" w:styleId="ListLabel45">
+    <w:name w:val="ListLabel 45"/>
+    <w:qFormat/>
+    <w:rPr>
+      <w:rFonts w:cs="Symbol"/>
+    </w:rPr>
+  </w:style>
+  <w:style w:type="character" w:styleId="ListLabel46">
+    <w:name w:val="ListLabel 46"/>
+    <w:qFormat/>
+    <w:rPr>
+      <w:rFonts w:cs="Courier New"/>
+    </w:rPr>
+  </w:style>
+  <w:style w:type="character" w:styleId="ListLabel47">
+    <w:name w:val="ListLabel 47"/>
+    <w:qFormat/>
+    <w:rPr>
+      <w:rFonts w:cs="Wingdings"/>
+    </w:rPr>
+  </w:style>
+  <w:style w:type="character" w:styleId="ListLabel48">
+    <w:name w:val="ListLabel 48"/>
+    <w:qFormat/>
+    <w:rPr/>
+  </w:style>
+  <w:style w:type="character" w:styleId="ListLabel49">
+    <w:name w:val="ListLabel 49"/>
+    <w:qFormat/>
+    <w:rPr>
+      <w:rFonts w:ascii="Courier New" w:hAnsi="Courier New" w:cs="Courier New"/>
+    </w:rPr>
+  </w:style>
+  <w:style w:type="character" w:styleId="ListLabel50">
+    <w:name w:val="ListLabel 50"/>
+    <w:qFormat/>
+    <w:rPr>
+      <w:rFonts w:cs="Symbol"/>
+    </w:rPr>
+  </w:style>
+  <w:style w:type="character" w:styleId="ListLabel51">
+    <w:name w:val="ListLabel 51"/>
+    <w:qFormat/>
+    <w:rPr>
+      <w:rFonts w:cs="Courier New"/>
+    </w:rPr>
+  </w:style>
+  <w:style w:type="character" w:styleId="ListLabel52">
+    <w:name w:val="ListLabel 52"/>
+    <w:qFormat/>
+    <w:rPr>
+      <w:rFonts w:cs="Wingdings"/>
+    </w:rPr>
+  </w:style>
+  <w:style w:type="character" w:styleId="ListLabel53">
+    <w:name w:val="ListLabel 53"/>
+    <w:qFormat/>
+    <w:rPr>
+      <w:rFonts w:cs="Symbol"/>
+    </w:rPr>
+  </w:style>
+  <w:style w:type="character" w:styleId="ListLabel54">
+    <w:name w:val="ListLabel 54"/>
+    <w:qFormat/>
+    <w:rPr>
+      <w:rFonts w:cs="Courier New"/>
+    </w:rPr>
+  </w:style>
+  <w:style w:type="character" w:styleId="ListLabel55">
+    <w:name w:val="ListLabel 55"/>
+    <w:qFormat/>
+    <w:rPr>
+      <w:rFonts w:cs="Wingdings"/>
+    </w:rPr>
+  </w:style>
+  <w:style w:type="character" w:styleId="ListLabel56">
+    <w:name w:val="ListLabel 56"/>
+    <w:qFormat/>
+    <w:rPr>
+      <w:rFonts w:cs="Symbol"/>
+    </w:rPr>
+  </w:style>
+  <w:style w:type="character" w:styleId="ListLabel57">
+    <w:name w:val="ListLabel 57"/>
+    <w:qFormat/>
+    <w:rPr>
+      <w:rFonts w:cs="Courier New"/>
+    </w:rPr>
+  </w:style>
+  <w:style w:type="character" w:styleId="ListLabel58">
+    <w:name w:val="ListLabel 58"/>
+    <w:qFormat/>
+    <w:rPr>
+      <w:rFonts w:cs="Wingdings"/>
+    </w:rPr>
+  </w:style>
+  <w:style w:type="character" w:styleId="ListLabel59">
+    <w:name w:val="ListLabel 59"/>
+    <w:qFormat/>
+    <w:rPr/>
+  </w:style>
+  <w:style w:type="character" w:styleId="ListLabel60">
+    <w:name w:val="ListLabel 60"/>
+    <w:qFormat/>
+    <w:rPr>
+      <w:rFonts w:ascii="Courier New" w:hAnsi="Courier New" w:cs="Courier New"/>
+    </w:rPr>
+  </w:style>
+  <w:style w:type="character" w:styleId="ListLabel61">
+    <w:name w:val="ListLabel 61"/>
+    <w:qFormat/>
+    <w:rPr>
+      <w:rFonts w:cs="Symbol"/>
+    </w:rPr>
+  </w:style>
+  <w:style w:type="character" w:styleId="ListLabel62">
+    <w:name w:val="ListLabel 62"/>
+    <w:qFormat/>
+    <w:rPr>
+      <w:rFonts w:cs="Courier New"/>
+    </w:rPr>
+  </w:style>
+  <w:style w:type="character" w:styleId="ListLabel63">
+    <w:name w:val="ListLabel 63"/>
+    <w:qFormat/>
+    <w:rPr>
+      <w:rFonts w:cs="Wingdings"/>
+    </w:rPr>
+  </w:style>
+  <w:style w:type="character" w:styleId="ListLabel64">
+    <w:name w:val="ListLabel 64"/>
+    <w:qFormat/>
+    <w:rPr>
+      <w:rFonts w:cs="Symbol"/>
+    </w:rPr>
+  </w:style>
+  <w:style w:type="character" w:styleId="ListLabel65">
+    <w:name w:val="ListLabel 65"/>
+    <w:qFormat/>
+    <w:rPr>
+      <w:rFonts w:cs="Courier New"/>
+    </w:rPr>
+  </w:style>
+  <w:style w:type="character" w:styleId="ListLabel66">
+    <w:name w:val="ListLabel 66"/>
+    <w:qFormat/>
+    <w:rPr>
+      <w:rFonts w:cs="Wingdings"/>
+    </w:rPr>
+  </w:style>
+  <w:style w:type="character" w:styleId="ListLabel67">
+    <w:name w:val="ListLabel 67"/>
+    <w:qFormat/>
+    <w:rPr>
+      <w:rFonts w:cs="Symbol"/>
+    </w:rPr>
+  </w:style>
+  <w:style w:type="character" w:styleId="ListLabel68">
+    <w:name w:val="ListLabel 68"/>
+    <w:qFormat/>
+    <w:rPr>
+      <w:rFonts w:cs="Courier New"/>
+    </w:rPr>
+  </w:style>
+  <w:style w:type="character" w:styleId="ListLabel69">
+    <w:name w:val="ListLabel 69"/>
+    <w:qFormat/>
+    <w:rPr>
+      <w:rFonts w:cs="Wingdings"/>
+    </w:rPr>
+  </w:style>
+  <w:style w:type="character" w:styleId="ListLabel70">
+    <w:name w:val="ListLabel 70"/>
+    <w:qFormat/>
+    <w:rPr/>
+  </w:style>
+  <w:style w:type="character" w:styleId="ListLabel71">
+    <w:name w:val="ListLabel 71"/>
+    <w:qFormat/>
+    <w:rPr>
+      <w:rFonts w:ascii="Courier New" w:hAnsi="Courier New" w:cs="Courier New"/>
+    </w:rPr>
+  </w:style>
+  <w:style w:type="character" w:styleId="ListLabel72">
+    <w:name w:val="ListLabel 72"/>
+    <w:qFormat/>
+    <w:rPr>
+      <w:rFonts w:cs="Symbol"/>
+    </w:rPr>
+  </w:style>
+  <w:style w:type="character" w:styleId="ListLabel73">
+    <w:name w:val="ListLabel 73"/>
+    <w:qFormat/>
+    <w:rPr>
+      <w:rFonts w:cs="Courier New"/>
+    </w:rPr>
+  </w:style>
+  <w:style w:type="character" w:styleId="ListLabel74">
+    <w:name w:val="ListLabel 74"/>
+    <w:qFormat/>
+    <w:rPr>
+      <w:rFonts w:cs="Wingdings"/>
+    </w:rPr>
+  </w:style>
+  <w:style w:type="character" w:styleId="ListLabel75">
+    <w:name w:val="ListLabel 75"/>
+    <w:qFormat/>
+    <w:rPr>
+      <w:rFonts w:cs="Symbol"/>
+    </w:rPr>
+  </w:style>
+  <w:style w:type="character" w:styleId="ListLabel76">
+    <w:name w:val="ListLabel 76"/>
+    <w:qFormat/>
+    <w:rPr>
+      <w:rFonts w:cs="Courier New"/>
+    </w:rPr>
+  </w:style>
+  <w:style w:type="character" w:styleId="ListLabel77">
+    <w:name w:val="ListLabel 77"/>
+    <w:qFormat/>
+    <w:rPr>
+      <w:rFonts w:cs="Wingdings"/>
+    </w:rPr>
+  </w:style>
+  <w:style w:type="character" w:styleId="ListLabel78">
+    <w:name w:val="ListLabel 78"/>
+    <w:qFormat/>
+    <w:rPr>
+      <w:rFonts w:cs="Symbol"/>
+    </w:rPr>
+  </w:style>
+  <w:style w:type="character" w:styleId="ListLabel79">
+    <w:name w:val="ListLabel 79"/>
+    <w:qFormat/>
+    <w:rPr>
+      <w:rFonts w:cs="Courier New"/>
+    </w:rPr>
+  </w:style>
+  <w:style w:type="character" w:styleId="ListLabel80">
+    <w:name w:val="ListLabel 80"/>
+    <w:qFormat/>
+    <w:rPr>
+      <w:rFonts w:cs="Wingdings"/>
+    </w:rPr>
+  </w:style>
+  <w:style w:type="character" w:styleId="ListLabel81">
+    <w:name w:val="ListLabel 81"/>
+    <w:qFormat/>
+    <w:rPr/>
+  </w:style>
+  <w:style w:type="character" w:styleId="ListLabel82">
+    <w:name w:val="ListLabel 82"/>
+    <w:qFormat/>
+    <w:rPr>
+      <w:rFonts w:ascii="Courier New" w:hAnsi="Courier New" w:cs="Courier New"/>
+    </w:rPr>
+  </w:style>
+  <w:style w:type="character" w:styleId="NumberingSymbols">
+    <w:name w:val="Numbering Symbols"/>
+    <w:qFormat/>
+    <w:rPr/>
+  </w:style>
   <w:style w:type="paragraph" w:styleId="Heading">
     <w:name w:val="Heading"/>
     <w:basedOn w:val="Normal"/>

</xml_diff>